<commit_message>
Update main document and remove temp file
</commit_message>
<xml_diff>
--- a/3Scale-Anton/3Scale on Azure OpenShift.docx
+++ b/3Scale-Anton/3Scale on Azure OpenShift.docx
@@ -70,7 +70,7 @@
           <w:r>
             <w:fldChar w:fldCharType="separate"/>
           </w:r>
-          <w:hyperlink w:anchor="_Toc36374053" w:history="1">
+          <w:hyperlink w:anchor="_Toc36374073" w:history="1">
             <w:r>
               <w:rPr>
                 <w:rStyle w:val="Hyperlink"/>
@@ -97,7 +97,7 @@
                 <w:noProof/>
                 <w:webHidden/>
               </w:rPr>
-              <w:instrText xml:space="preserve"> PAGEREF _Toc36374053 \h </w:instrText>
+              <w:instrText xml:space="preserve"> PAGEREF _Toc36374073 \h </w:instrText>
             </w:r>
             <w:r>
               <w:rPr>
@@ -139,7 +139,7 @@
               <w:noProof/>
             </w:rPr>
           </w:pPr>
-          <w:hyperlink w:anchor="_Toc36374054" w:history="1">
+          <w:hyperlink w:anchor="_Toc36374074" w:history="1">
             <w:r>
               <w:rPr>
                 <w:rStyle w:val="Hyperlink"/>
@@ -166,7 +166,7 @@
                 <w:noProof/>
                 <w:webHidden/>
               </w:rPr>
-              <w:instrText xml:space="preserve"> PAGEREF _Toc36374054 \h </w:instrText>
+              <w:instrText xml:space="preserve"> PAGEREF _Toc36374074 \h </w:instrText>
             </w:r>
             <w:r>
               <w:rPr>
@@ -208,7 +208,7 @@
               <w:noProof/>
             </w:rPr>
           </w:pPr>
-          <w:hyperlink w:anchor="_Toc36374055" w:history="1">
+          <w:hyperlink w:anchor="_Toc36374075" w:history="1">
             <w:r>
               <w:rPr>
                 <w:rStyle w:val="Hyperlink"/>
@@ -235,7 +235,7 @@
                 <w:noProof/>
                 <w:webHidden/>
               </w:rPr>
-              <w:instrText xml:space="preserve"> PAGEREF _Toc36374055 \h </w:instrText>
+              <w:instrText xml:space="preserve"> PAGEREF _Toc36374075 \h </w:instrText>
             </w:r>
             <w:r>
               <w:rPr>
@@ -277,7 +277,7 @@
               <w:noProof/>
             </w:rPr>
           </w:pPr>
-          <w:hyperlink w:anchor="_Toc36374056" w:history="1">
+          <w:hyperlink w:anchor="_Toc36374076" w:history="1">
             <w:r>
               <w:rPr>
                 <w:rStyle w:val="Hyperlink"/>
@@ -304,7 +304,7 @@
                 <w:noProof/>
                 <w:webHidden/>
               </w:rPr>
-              <w:instrText xml:space="preserve"> PAGEREF _Toc36374056 \h </w:instrText>
+              <w:instrText xml:space="preserve"> PAGEREF _Toc36374076 \h </w:instrText>
             </w:r>
             <w:r>
               <w:rPr>
@@ -346,7 +346,7 @@
               <w:noProof/>
             </w:rPr>
           </w:pPr>
-          <w:hyperlink w:anchor="_Toc36374057" w:history="1">
+          <w:hyperlink w:anchor="_Toc36374077" w:history="1">
             <w:r>
               <w:rPr>
                 <w:rStyle w:val="Hyperlink"/>
@@ -373,7 +373,7 @@
                 <w:noProof/>
                 <w:webHidden/>
               </w:rPr>
-              <w:instrText xml:space="preserve"> PAGEREF _Toc36374057 \h </w:instrText>
+              <w:instrText xml:space="preserve"> PAGEREF _Toc36374077 \h </w:instrText>
             </w:r>
             <w:r>
               <w:rPr>
@@ -415,7 +415,7 @@
               <w:noProof/>
             </w:rPr>
           </w:pPr>
-          <w:hyperlink w:anchor="_Toc36374058" w:history="1">
+          <w:hyperlink w:anchor="_Toc36374078" w:history="1">
             <w:r>
               <w:rPr>
                 <w:rStyle w:val="Hyperlink"/>
@@ -442,7 +442,7 @@
                 <w:noProof/>
                 <w:webHidden/>
               </w:rPr>
-              <w:instrText xml:space="preserve"> PAGEREF _Toc36374058 \h </w:instrText>
+              <w:instrText xml:space="preserve"> PAGEREF _Toc36374078 \h </w:instrText>
             </w:r>
             <w:r>
               <w:rPr>
@@ -484,7 +484,7 @@
               <w:noProof/>
             </w:rPr>
           </w:pPr>
-          <w:hyperlink w:anchor="_Toc36374059" w:history="1">
+          <w:hyperlink w:anchor="_Toc36374079" w:history="1">
             <w:r>
               <w:rPr>
                 <w:rStyle w:val="Hyperlink"/>
@@ -511,7 +511,7 @@
                 <w:noProof/>
                 <w:webHidden/>
               </w:rPr>
-              <w:instrText xml:space="preserve"> PAGEREF _Toc36374059 \h </w:instrText>
+              <w:instrText xml:space="preserve"> PAGEREF _Toc36374079 \h </w:instrText>
             </w:r>
             <w:r>
               <w:rPr>
@@ -553,7 +553,7 @@
               <w:noProof/>
             </w:rPr>
           </w:pPr>
-          <w:hyperlink w:anchor="_Toc36374060" w:history="1">
+          <w:hyperlink w:anchor="_Toc36374080" w:history="1">
             <w:r>
               <w:rPr>
                 <w:rStyle w:val="Hyperlink"/>
@@ -580,7 +580,7 @@
                 <w:noProof/>
                 <w:webHidden/>
               </w:rPr>
-              <w:instrText xml:space="preserve"> PAGEREF _Toc36374060 \h </w:instrText>
+              <w:instrText xml:space="preserve"> PAGEREF _Toc36374080 \h </w:instrText>
             </w:r>
             <w:r>
               <w:rPr>
@@ -622,7 +622,7 @@
               <w:noProof/>
             </w:rPr>
           </w:pPr>
-          <w:hyperlink w:anchor="_Toc36374061" w:history="1">
+          <w:hyperlink w:anchor="_Toc36374081" w:history="1">
             <w:r>
               <w:rPr>
                 <w:rStyle w:val="Hyperlink"/>
@@ -650,7 +650,7 @@
                 <w:noProof/>
                 <w:webHidden/>
               </w:rPr>
-              <w:instrText xml:space="preserve"> PAGEREF _Toc36374061 \h </w:instrText>
+              <w:instrText xml:space="preserve"> PAGEREF _Toc36374081 \h </w:instrText>
             </w:r>
             <w:r>
               <w:rPr>
@@ -692,7 +692,7 @@
               <w:noProof/>
             </w:rPr>
           </w:pPr>
-          <w:hyperlink w:anchor="_Toc36374062" w:history="1">
+          <w:hyperlink w:anchor="_Toc36374082" w:history="1">
             <w:r>
               <w:rPr>
                 <w:rStyle w:val="Hyperlink"/>
@@ -722,7 +722,7 @@
                 <w:noProof/>
                 <w:webHidden/>
               </w:rPr>
-              <w:instrText xml:space="preserve"> PAGEREF _Toc36374062 \h </w:instrText>
+              <w:instrText xml:space="preserve"> PAGEREF _Toc36374082 \h </w:instrText>
             </w:r>
             <w:r>
               <w:rPr>
@@ -764,7 +764,7 @@
               <w:noProof/>
             </w:rPr>
           </w:pPr>
-          <w:hyperlink w:anchor="_Toc36374063" w:history="1">
+          <w:hyperlink w:anchor="_Toc36374083" w:history="1">
             <w:r>
               <w:rPr>
                 <w:rStyle w:val="Hyperlink"/>
@@ -791,7 +791,7 @@
                 <w:noProof/>
                 <w:webHidden/>
               </w:rPr>
-              <w:instrText xml:space="preserve"> PAGEREF _Toc36374063 \h </w:instrText>
+              <w:instrText xml:space="preserve"> PAGEREF _Toc36374083 \h </w:instrText>
             </w:r>
             <w:r>
               <w:rPr>
@@ -833,7 +833,7 @@
               <w:noProof/>
             </w:rPr>
           </w:pPr>
-          <w:hyperlink w:anchor="_Toc36374064" w:history="1">
+          <w:hyperlink w:anchor="_Toc36374084" w:history="1">
             <w:r>
               <w:rPr>
                 <w:rStyle w:val="Hyperlink"/>
@@ -860,7 +860,7 @@
                 <w:noProof/>
                 <w:webHidden/>
               </w:rPr>
-              <w:instrText xml:space="preserve"> PAGEREF _Toc36374064 \h </w:instrText>
+              <w:instrText xml:space="preserve"> PAGEREF _Toc36374084 \h </w:instrText>
             </w:r>
             <w:r>
               <w:rPr>
@@ -902,7 +902,7 @@
               <w:noProof/>
             </w:rPr>
           </w:pPr>
-          <w:hyperlink w:anchor="_Toc36374065" w:history="1">
+          <w:hyperlink w:anchor="_Toc36374085" w:history="1">
             <w:r>
               <w:rPr>
                 <w:rStyle w:val="Hyperlink"/>
@@ -930,7 +930,7 @@
                 <w:noProof/>
                 <w:webHidden/>
               </w:rPr>
-              <w:instrText xml:space="preserve"> PAGEREF _Toc36374065 \h </w:instrText>
+              <w:instrText xml:space="preserve"> PAGEREF _Toc36374085 \h </w:instrText>
             </w:r>
             <w:r>
               <w:rPr>
@@ -972,7 +972,7 @@
               <w:noProof/>
             </w:rPr>
           </w:pPr>
-          <w:hyperlink w:anchor="_Toc36374066" w:history="1">
+          <w:hyperlink w:anchor="_Toc36374086" w:history="1">
             <w:r>
               <w:rPr>
                 <w:rStyle w:val="Hyperlink"/>
@@ -999,7 +999,7 @@
                 <w:noProof/>
                 <w:webHidden/>
               </w:rPr>
-              <w:instrText xml:space="preserve"> PAGEREF _Toc36374066 \h </w:instrText>
+              <w:instrText xml:space="preserve"> PAGEREF _Toc36374086 \h </w:instrText>
             </w:r>
             <w:r>
               <w:rPr>
@@ -1041,7 +1041,7 @@
               <w:noProof/>
             </w:rPr>
           </w:pPr>
-          <w:hyperlink w:anchor="_Toc36374067" w:history="1">
+          <w:hyperlink w:anchor="_Toc36374087" w:history="1">
             <w:r>
               <w:rPr>
                 <w:rStyle w:val="Hyperlink"/>
@@ -1068,7 +1068,7 @@
                 <w:noProof/>
                 <w:webHidden/>
               </w:rPr>
-              <w:instrText xml:space="preserve"> PAGEREF _Toc36374067 \h </w:instrText>
+              <w:instrText xml:space="preserve"> PAGEREF _Toc36374087 \h </w:instrText>
             </w:r>
             <w:r>
               <w:rPr>
@@ -1110,27 +1110,13 @@
               <w:noProof/>
             </w:rPr>
           </w:pPr>
-          <w:hyperlink w:anchor="_Toc36374068" w:history="1">
+          <w:hyperlink w:anchor="_Toc36374088" w:history="1">
             <w:r>
               <w:rPr>
                 <w:rStyle w:val="Hyperlink"/>
                 <w:noProof/>
               </w:rPr>
-              <w:t>Useful Pa</w:t>
-            </w:r>
-            <w:r>
-              <w:rPr>
-                <w:rStyle w:val="Hyperlink"/>
-                <w:noProof/>
-              </w:rPr>
-              <w:t>r</w:t>
-            </w:r>
-            <w:r>
-              <w:rPr>
-                <w:rStyle w:val="Hyperlink"/>
-                <w:noProof/>
-              </w:rPr>
-              <w:t>ameters:</w:t>
+              <w:t>Useful Parameters</w:t>
             </w:r>
             <w:r>
               <w:rPr>
@@ -1151,7 +1137,7 @@
                 <w:noProof/>
                 <w:webHidden/>
               </w:rPr>
-              <w:instrText xml:space="preserve"> PAGEREF _Toc36374068 \h </w:instrText>
+              <w:instrText xml:space="preserve"> PAGEREF _Toc36374088 \h </w:instrText>
             </w:r>
             <w:r>
               <w:rPr>
@@ -1193,7 +1179,7 @@
               <w:noProof/>
             </w:rPr>
           </w:pPr>
-          <w:hyperlink w:anchor="_Toc36374069" w:history="1">
+          <w:hyperlink w:anchor="_Toc36374089" w:history="1">
             <w:r>
               <w:rPr>
                 <w:rStyle w:val="Hyperlink"/>
@@ -1220,7 +1206,7 @@
                 <w:noProof/>
                 <w:webHidden/>
               </w:rPr>
-              <w:instrText xml:space="preserve"> PAGEREF _Toc36374069 \h </w:instrText>
+              <w:instrText xml:space="preserve"> PAGEREF _Toc36374089 \h </w:instrText>
             </w:r>
             <w:r>
               <w:rPr>
@@ -1262,7 +1248,7 @@
               <w:noProof/>
             </w:rPr>
           </w:pPr>
-          <w:hyperlink w:anchor="_Toc36374070" w:history="1">
+          <w:hyperlink w:anchor="_Toc36374090" w:history="1">
             <w:r>
               <w:rPr>
                 <w:rStyle w:val="Hyperlink"/>
@@ -1289,7 +1275,7 @@
                 <w:noProof/>
                 <w:webHidden/>
               </w:rPr>
-              <w:instrText xml:space="preserve"> PAGEREF _Toc36374070 \h </w:instrText>
+              <w:instrText xml:space="preserve"> PAGEREF _Toc36374090 \h </w:instrText>
             </w:r>
             <w:r>
               <w:rPr>
@@ -1331,7 +1317,7 @@
               <w:noProof/>
             </w:rPr>
           </w:pPr>
-          <w:hyperlink w:anchor="_Toc36374071" w:history="1">
+          <w:hyperlink w:anchor="_Toc36374091" w:history="1">
             <w:r>
               <w:rPr>
                 <w:rStyle w:val="Hyperlink"/>
@@ -1358,7 +1344,7 @@
                 <w:noProof/>
                 <w:webHidden/>
               </w:rPr>
-              <w:instrText xml:space="preserve"> PAGEREF _Toc36374071 \h </w:instrText>
+              <w:instrText xml:space="preserve"> PAGEREF _Toc36374091 \h </w:instrText>
             </w:r>
             <w:r>
               <w:rPr>
@@ -1419,7 +1405,7 @@
           <w:u w:val="single"/>
         </w:rPr>
       </w:pPr>
-      <w:bookmarkStart w:id="0" w:name="_Toc36374053"/>
+      <w:bookmarkStart w:id="0" w:name="_Toc36374073"/>
       <w:r>
         <w:rPr>
           <w:color w:val="auto"/>
@@ -1442,7 +1428,15 @@
         <w:spacing w:after="0"/>
       </w:pPr>
       <w:r>
-        <w:t>This document outlines the architecture, installation steps and configuration of 3Scale APICasts (GWs). It is intended for a general audience, so you can skip the parts that aren’t relevant to you.</w:t>
+        <w:t xml:space="preserve">This document outlines the architecture, installation steps and configuration of 3Scale </w:t>
+      </w:r>
+      <w:proofErr w:type="spellStart"/>
+      <w:r>
+        <w:t>APICasts</w:t>
+      </w:r>
+      <w:proofErr w:type="spellEnd"/>
+      <w:r>
+        <w:t xml:space="preserve"> (GWs). It is intended for a general audience, so you can skip the parts that aren’t relevant to you.</w:t>
       </w:r>
     </w:p>
     <w:p>
@@ -1513,7 +1507,7 @@
           <w:u w:val="single"/>
         </w:rPr>
       </w:pPr>
-      <w:bookmarkStart w:id="1" w:name="_Toc36374054"/>
+      <w:bookmarkStart w:id="1" w:name="_Toc36374074"/>
       <w:r>
         <w:rPr>
           <w:color w:val="auto"/>
@@ -1547,7 +1541,7 @@
           <w:u w:val="single"/>
         </w:rPr>
       </w:pPr>
-      <w:bookmarkStart w:id="2" w:name="_Toc36374055"/>
+      <w:bookmarkStart w:id="2" w:name="_Toc36374075"/>
       <w:r>
         <w:rPr>
           <w:color w:val="auto"/>
@@ -1567,7 +1561,15 @@
         <w:spacing w:after="0"/>
       </w:pPr>
       <w:r>
-        <w:t>To get a basic understanding of 3Scale, please take a look here:</w:t>
+        <w:t xml:space="preserve">To get a basic understanding of 3Scale, please </w:t>
+      </w:r>
+      <w:proofErr w:type="gramStart"/>
+      <w:r>
+        <w:t>take a look</w:t>
+      </w:r>
+      <w:proofErr w:type="gramEnd"/>
+      <w:r>
+        <w:t xml:space="preserve"> here:</w:t>
       </w:r>
     </w:p>
     <w:p>
@@ -1726,7 +1728,23 @@
         <w:spacing w:after="0"/>
       </w:pPr>
       <w:r>
-        <w:t>An APICast/GW. This container is responsible for passing requests to your API. It validates the request, can apply some policies to filter requests, and forwards only the authorized requests to your API. If you use 3Scale, your application will not be accessible from anywhere except the  GW.</w:t>
+        <w:t xml:space="preserve">An </w:t>
+      </w:r>
+      <w:proofErr w:type="spellStart"/>
+      <w:r>
+        <w:t>APICast</w:t>
+      </w:r>
+      <w:proofErr w:type="spellEnd"/>
+      <w:r>
+        <w:t xml:space="preserve">/GW. This container is responsible for passing requests to your API. It validates the request, can apply some policies to filter requests, and forwards only the authorized requests to your API. If you use 3Scale, your application will not be accessible from anywhere except </w:t>
+      </w:r>
+      <w:proofErr w:type="gramStart"/>
+      <w:r>
+        <w:t>the  GW</w:t>
+      </w:r>
+      <w:proofErr w:type="gramEnd"/>
+      <w:r>
+        <w:t>.</w:t>
       </w:r>
     </w:p>
     <w:p>
@@ -1764,7 +1782,7 @@
           <w:u w:val="single"/>
         </w:rPr>
       </w:pPr>
-      <w:bookmarkStart w:id="3" w:name="_Toc36374056"/>
+      <w:bookmarkStart w:id="3" w:name="_Toc36374076"/>
       <w:r>
         <w:rPr>
           <w:color w:val="auto"/>
@@ -1785,7 +1803,23 @@
         <w:spacing w:after="0"/>
       </w:pPr>
       <w:r>
-        <w:t xml:space="preserve">In the previous part you understood what a APICast/GW is and what are the capabilities of 3Scale. Now we will talk about how we should use the product in the Cloudlet. </w:t>
+        <w:t xml:space="preserve">In the previous part you understood what </w:t>
+      </w:r>
+      <w:proofErr w:type="gramStart"/>
+      <w:r>
+        <w:t>a</w:t>
+      </w:r>
+      <w:proofErr w:type="gramEnd"/>
+      <w:r>
+        <w:t xml:space="preserve"> </w:t>
+      </w:r>
+      <w:proofErr w:type="spellStart"/>
+      <w:r>
+        <w:t>APICast</w:t>
+      </w:r>
+      <w:proofErr w:type="spellEnd"/>
+      <w:r>
+        <w:t xml:space="preserve">/GW is and what are the capabilities of 3Scale. Now we will talk about how we should use the product in the Cloudlet. </w:t>
       </w:r>
     </w:p>
     <w:p>
@@ -1801,7 +1835,7 @@
           <w:u w:val="single"/>
         </w:rPr>
       </w:pPr>
-      <w:bookmarkStart w:id="4" w:name="_Toc36374057"/>
+      <w:bookmarkStart w:id="4" w:name="_Toc36374077"/>
       <w:r>
         <w:rPr>
           <w:color w:val="auto"/>
@@ -1826,12 +1860,14 @@
       <w:r>
         <w:t xml:space="preserve">An important thing to </w:t>
       </w:r>
+      <w:proofErr w:type="gramStart"/>
       <w:r>
         <w:t>note</w:t>
       </w:r>
       <w:r>
         <w:t>:</w:t>
       </w:r>
+      <w:proofErr w:type="gramEnd"/>
       <w:r>
         <w:t xml:space="preserve"> tenants are only a logical division, all of them ‘exist’ only in the main 3Scale. In the case of a network split, the same functionality will be available as if you belonged to one big tenant. </w:t>
       </w:r>
@@ -1862,7 +1898,23 @@
         <w:spacing w:after="0"/>
       </w:pPr>
       <w:r>
-        <w:t>Using the same tenant as ‘Mamram’, with all other ‘Tikshuv’ applications running on 3Scale</w:t>
+        <w:t>Using the same tenant as ‘</w:t>
+      </w:r>
+      <w:proofErr w:type="spellStart"/>
+      <w:r>
+        <w:t>Mamram</w:t>
+      </w:r>
+      <w:proofErr w:type="spellEnd"/>
+      <w:r>
+        <w:t>’, with all other ‘</w:t>
+      </w:r>
+      <w:proofErr w:type="spellStart"/>
+      <w:r>
+        <w:t>Tikshuv</w:t>
+      </w:r>
+      <w:proofErr w:type="spellEnd"/>
+      <w:r>
+        <w:t>’ applications running on 3Scale</w:t>
       </w:r>
     </w:p>
     <w:p>
@@ -1899,7 +1951,8 @@
           <w:u w:val="single"/>
         </w:rPr>
       </w:pPr>
-      <w:bookmarkStart w:id="5" w:name="_Toc36374058"/>
+      <w:bookmarkStart w:id="5" w:name="_Toc36374078"/>
+      <w:proofErr w:type="spellStart"/>
       <w:r>
         <w:rPr>
           <w:color w:val="auto"/>
@@ -1907,6 +1960,7 @@
         </w:rPr>
         <w:t>APICast</w:t>
       </w:r>
+      <w:proofErr w:type="spellEnd"/>
       <w:r>
         <w:rPr>
           <w:color w:val="auto"/>
@@ -1939,7 +1993,15 @@
         <w:t>ro</w:t>
       </w:r>
       <w:r>
-        <w:t xml:space="preserve">m now we will call the APICast GW for simplicity’s sake. </w:t>
+        <w:t xml:space="preserve">m now we will call the </w:t>
+      </w:r>
+      <w:proofErr w:type="spellStart"/>
+      <w:r>
+        <w:t>APICast</w:t>
+      </w:r>
+      <w:proofErr w:type="spellEnd"/>
+      <w:r>
+        <w:t xml:space="preserve"> GW for simplicity’s sake. </w:t>
       </w:r>
     </w:p>
     <w:p>
@@ -2159,7 +2221,15 @@
         <w:textAlignment w:val="baseline"/>
       </w:pPr>
       <w:r>
-        <w:t>RedHat SSO validates using LDAP (Mamram’s AD)</w:t>
+        <w:t>RedHat SSO validates using LDAP (</w:t>
+      </w:r>
+      <w:proofErr w:type="spellStart"/>
+      <w:r>
+        <w:t>Mamram’s</w:t>
+      </w:r>
+      <w:proofErr w:type="spellEnd"/>
+      <w:r>
+        <w:t xml:space="preserve"> AD)</w:t>
       </w:r>
     </w:p>
     <w:p>
@@ -2171,8 +2241,13 @@
         <w:spacing w:after="0" w:line="240" w:lineRule="auto"/>
         <w:textAlignment w:val="baseline"/>
       </w:pPr>
-      <w:r>
-        <w:t>Redhat SSO returns a response</w:t>
+      <w:proofErr w:type="spellStart"/>
+      <w:r>
+        <w:t>Redhat</w:t>
+      </w:r>
+      <w:proofErr w:type="spellEnd"/>
+      <w:r>
+        <w:t xml:space="preserve"> SSO returns a response</w:t>
       </w:r>
     </w:p>
     <w:p>
@@ -2185,7 +2260,15 @@
         <w:textAlignment w:val="baseline"/>
       </w:pPr>
       <w:r>
-        <w:t>If the client is allowed to access the UI by the API policy, the request is forwarded to the application.</w:t>
+        <w:t xml:space="preserve">If the client </w:t>
+      </w:r>
+      <w:proofErr w:type="gramStart"/>
+      <w:r>
+        <w:t>is allowed to</w:t>
+      </w:r>
+      <w:proofErr w:type="gramEnd"/>
+      <w:r>
+        <w:t xml:space="preserve"> access the UI by the API policy, the request is forwarded to the application.</w:t>
       </w:r>
     </w:p>
     <w:p>
@@ -2391,7 +2474,15 @@
         <w:textAlignment w:val="baseline"/>
       </w:pPr>
       <w:r>
-        <w:t>More work for the application developers (as will be disscussed in the next scenario)</w:t>
+        <w:t xml:space="preserve">More work for the application developers (as will be </w:t>
+      </w:r>
+      <w:proofErr w:type="spellStart"/>
+      <w:r>
+        <w:t>disscussed</w:t>
+      </w:r>
+      <w:proofErr w:type="spellEnd"/>
+      <w:r>
+        <w:t xml:space="preserve"> in the next scenario)</w:t>
       </w:r>
     </w:p>
     <w:p>
@@ -2455,7 +2546,49 @@
         <w:spacing w:after="0" w:line="240" w:lineRule="auto"/>
       </w:pPr>
       <w:r>
-        <w:t>In this scenario, each application will have it’s own pair of GWs. The GWs will be created in a dedicated namespace, managed by the Cloudlet team. Each GW will have access only to the namespace of the application it is responsible for, using network policy and labels. E.g., Ztube’s GWs will have a label ‘Ztube’, and there will be a network policy to allow communication to Ztube’s namespace from each pod with label ‘Ztube’ in Cloudlet’s namespace. </w:t>
+        <w:t xml:space="preserve">In this scenario, each application will have </w:t>
+      </w:r>
+      <w:proofErr w:type="spellStart"/>
+      <w:proofErr w:type="gramStart"/>
+      <w:r>
+        <w:t>it’s</w:t>
+      </w:r>
+      <w:proofErr w:type="spellEnd"/>
+      <w:proofErr w:type="gramEnd"/>
+      <w:r>
+        <w:t xml:space="preserve"> own pair of GWs. The GWs will be created in a dedicated namespace, managed by the Cloudlet team. Each GW will have access only to the namespace of the application it is responsible for, using network policy and labels. E.g., </w:t>
+      </w:r>
+      <w:proofErr w:type="spellStart"/>
+      <w:r>
+        <w:t>Ztube’s</w:t>
+      </w:r>
+      <w:proofErr w:type="spellEnd"/>
+      <w:r>
+        <w:t xml:space="preserve"> GWs will have a label ‘</w:t>
+      </w:r>
+      <w:proofErr w:type="spellStart"/>
+      <w:r>
+        <w:t>Ztube</w:t>
+      </w:r>
+      <w:proofErr w:type="spellEnd"/>
+      <w:r>
+        <w:t xml:space="preserve">’, and there will be a network policy to allow communication to </w:t>
+      </w:r>
+      <w:proofErr w:type="spellStart"/>
+      <w:r>
+        <w:t>Ztube’s</w:t>
+      </w:r>
+      <w:proofErr w:type="spellEnd"/>
+      <w:r>
+        <w:t xml:space="preserve"> namespace from each pod with label ‘</w:t>
+      </w:r>
+      <w:proofErr w:type="spellStart"/>
+      <w:r>
+        <w:t>Ztube</w:t>
+      </w:r>
+      <w:proofErr w:type="spellEnd"/>
+      <w:r>
+        <w:t>’ in Cloudlet’s namespace. </w:t>
       </w:r>
     </w:p>
     <w:p>
@@ -3030,7 +3163,15 @@
         <w:textAlignment w:val="baseline"/>
       </w:pPr>
       <w:r>
-        <w:t>RedHat SSO checks the identity in the provided LDAP (Mamram’s Microsoft Active Directory in our case)</w:t>
+        <w:t>RedHat SSO checks the identity in the provided LDAP (</w:t>
+      </w:r>
+      <w:proofErr w:type="spellStart"/>
+      <w:r>
+        <w:t>Mamram’s</w:t>
+      </w:r>
+      <w:proofErr w:type="spellEnd"/>
+      <w:r>
+        <w:t xml:space="preserve"> Microsoft Active Directory in our case)</w:t>
       </w:r>
     </w:p>
     <w:p>
@@ -3058,7 +3199,15 @@
         <w:textAlignment w:val="baseline"/>
       </w:pPr>
       <w:r>
-        <w:t>RedHat SSO responses to the GW, which checks if the given identity is allowed to access the API</w:t>
+        <w:t xml:space="preserve">RedHat SSO responses to the GW, which checks if the given identity </w:t>
+      </w:r>
+      <w:proofErr w:type="gramStart"/>
+      <w:r>
+        <w:t>is allowed to</w:t>
+      </w:r>
+      <w:proofErr w:type="gramEnd"/>
+      <w:r>
+        <w:t xml:space="preserve"> access the API</w:t>
       </w:r>
     </w:p>
     <w:p>
@@ -3157,7 +3306,15 @@
         <w:spacing w:after="0" w:line="240" w:lineRule="auto"/>
       </w:pPr>
       <w:r>
-        <w:t>The second use-case is suitable for us. In the case of a network partition, no just-created users will be able to authenticate, and all of the signed-in users will need to re-authenticate. </w:t>
+        <w:t xml:space="preserve">The second use-case is suitable for us. In the case of a network partition, no just-created users will be able to authenticate, and </w:t>
+      </w:r>
+      <w:proofErr w:type="gramStart"/>
+      <w:r>
+        <w:t>all of</w:t>
+      </w:r>
+      <w:proofErr w:type="gramEnd"/>
+      <w:r>
+        <w:t xml:space="preserve"> the signed-in users will need to re-authenticate. </w:t>
       </w:r>
     </w:p>
     <w:p>
@@ -3185,7 +3342,7 @@
           <w:szCs w:val="22"/>
         </w:rPr>
       </w:pPr>
-      <w:bookmarkStart w:id="6" w:name="_Toc36374059"/>
+      <w:bookmarkStart w:id="6" w:name="_Toc36374079"/>
       <w:r>
         <w:rPr>
           <w:color w:val="auto"/>
@@ -3220,7 +3377,23 @@
         <w:t xml:space="preserve">is the ability to </w:t>
       </w:r>
       <w:r>
-        <w:t>boot a GW from an OpenShift PV, which will hold the latest configuration. We opened a RFE for RedHat, using Yaakov Preiger’s help. That’s the case:</w:t>
+        <w:t xml:space="preserve">boot a GW from an OpenShift PV, which will hold the latest configuration. We opened </w:t>
+      </w:r>
+      <w:proofErr w:type="gramStart"/>
+      <w:r>
+        <w:t>a</w:t>
+      </w:r>
+      <w:proofErr w:type="gramEnd"/>
+      <w:r>
+        <w:t xml:space="preserve"> RFE for RedHat, using Yaakov </w:t>
+      </w:r>
+      <w:proofErr w:type="spellStart"/>
+      <w:r>
+        <w:t>Preiger’s</w:t>
+      </w:r>
+      <w:proofErr w:type="spellEnd"/>
+      <w:r>
+        <w:t xml:space="preserve"> help. That’s the case:</w:t>
       </w:r>
     </w:p>
     <w:p>
@@ -3312,7 +3485,7 @@
         </w:rPr>
       </w:pPr>
       <w:bookmarkStart w:id="7" w:name="_Install_APICast_on"/>
-      <w:bookmarkStart w:id="8" w:name="_Toc36374060"/>
+      <w:bookmarkStart w:id="8" w:name="_Toc36374080"/>
       <w:bookmarkEnd w:id="7"/>
       <w:r>
         <w:rPr>
@@ -3321,8 +3494,9 @@
           <w:szCs w:val="28"/>
           <w:u w:val="single"/>
         </w:rPr>
-        <w:t>Install APICas</w:t>
-      </w:r>
+        <w:t xml:space="preserve">Install </w:t>
+      </w:r>
+      <w:proofErr w:type="spellStart"/>
       <w:r>
         <w:rPr>
           <w:color w:val="000000" w:themeColor="text1"/>
@@ -3330,7 +3504,26 @@
           <w:szCs w:val="28"/>
           <w:u w:val="single"/>
         </w:rPr>
-        <w:t>t on OpenShift</w:t>
+        <w:t>APICas</w:t>
+      </w:r>
+      <w:r>
+        <w:rPr>
+          <w:color w:val="000000" w:themeColor="text1"/>
+          <w:sz w:val="28"/>
+          <w:szCs w:val="28"/>
+          <w:u w:val="single"/>
+        </w:rPr>
+        <w:t>t</w:t>
+      </w:r>
+      <w:proofErr w:type="spellEnd"/>
+      <w:r>
+        <w:rPr>
+          <w:color w:val="000000" w:themeColor="text1"/>
+          <w:sz w:val="28"/>
+          <w:szCs w:val="28"/>
+          <w:u w:val="single"/>
+        </w:rPr>
+        <w:t xml:space="preserve"> on OpenShift</w:t>
       </w:r>
       <w:bookmarkEnd w:id="8"/>
     </w:p>
@@ -3364,7 +3557,15 @@
         <w:t xml:space="preserve"> </w:t>
       </w:r>
       <w:r>
-        <w:t>“Connecting APIcast from a different OpenShift cluster” is the relevant one</w:t>
+        <w:t xml:space="preserve">“Connecting </w:t>
+      </w:r>
+      <w:proofErr w:type="spellStart"/>
+      <w:r>
+        <w:t>APIcast</w:t>
+      </w:r>
+      <w:proofErr w:type="spellEnd"/>
+      <w:r>
+        <w:t xml:space="preserve"> from a different OpenShift cluster” is the relevant one</w:t>
       </w:r>
       <w:r>
         <w:t>, with some corrections.</w:t>
@@ -3404,7 +3605,23 @@
           <w:i/>
           <w:iCs/>
         </w:rPr>
-        <w:t>curl -v -k  "https://3scale-admin.apps.anton-openshift.cloudlet-dev.com/admin/api/services.json?access_token=</w:t>
+        <w:t>curl -v -</w:t>
+      </w:r>
+      <w:proofErr w:type="gramStart"/>
+      <w:r>
+        <w:rPr>
+          <w:i/>
+          <w:iCs/>
+        </w:rPr>
+        <w:t>k  "</w:t>
+      </w:r>
+      <w:proofErr w:type="gramEnd"/>
+      <w:r>
+        <w:rPr>
+          <w:i/>
+          <w:iCs/>
+        </w:rPr>
+        <w:t>https://3scale-admin.apps.anton-openshift.cloudlet-dev.com/admin/api/services.json?access_token=</w:t>
       </w:r>
       <w:r>
         <w:rPr>
@@ -3427,7 +3644,23 @@
           <w:i/>
           <w:iCs/>
         </w:rPr>
-        <w:t>“{"error":"Your access token does not have the correct permissions"}”,</w:t>
+        <w:t>“{"</w:t>
+      </w:r>
+      <w:proofErr w:type="spellStart"/>
+      <w:r>
+        <w:rPr>
+          <w:i/>
+          <w:iCs/>
+        </w:rPr>
+        <w:t>error":"Your</w:t>
+      </w:r>
+      <w:proofErr w:type="spellEnd"/>
+      <w:r>
+        <w:rPr>
+          <w:i/>
+          <w:iCs/>
+        </w:rPr>
+        <w:t xml:space="preserve"> access token does not have the correct permissions"}”,</w:t>
       </w:r>
       <w:r>
         <w:t xml:space="preserve"> it means your token is incorrect. </w:t>
@@ -3454,7 +3687,15 @@
         </w:r>
       </w:hyperlink>
       <w:r>
-        <w:t xml:space="preserve"> (replace the address and the user name with the relevant ones).</w:t>
+        <w:t xml:space="preserve"> (replace the address and the </w:t>
+      </w:r>
+      <w:proofErr w:type="gramStart"/>
+      <w:r>
+        <w:t>user name</w:t>
+      </w:r>
+      <w:proofErr w:type="gramEnd"/>
+      <w:r>
+        <w:t xml:space="preserve"> with the relevant ones).</w:t>
       </w:r>
     </w:p>
     <w:p>
@@ -3462,7 +3703,23 @@
         <w:ind w:left="720"/>
       </w:pPr>
       <w:r>
-        <w:t>If it doesn’t it may be that you created the token in a different places (for example in the master api, for managing tenants).</w:t>
+        <w:t xml:space="preserve">If it doesn’t it may be that you created the token in a </w:t>
+      </w:r>
+      <w:proofErr w:type="gramStart"/>
+      <w:r>
+        <w:t>different places</w:t>
+      </w:r>
+      <w:proofErr w:type="gramEnd"/>
+      <w:r>
+        <w:t xml:space="preserve"> (for example in the master </w:t>
+      </w:r>
+      <w:proofErr w:type="spellStart"/>
+      <w:r>
+        <w:t>api</w:t>
+      </w:r>
+      <w:proofErr w:type="spellEnd"/>
+      <w:r>
+        <w:t>, for managing tenants).</w:t>
       </w:r>
     </w:p>
     <w:p>
@@ -3476,15 +3733,48 @@
       <w:r>
         <w:t xml:space="preserve">After you verified the token works correctly, create a secret called </w:t>
       </w:r>
+      <w:proofErr w:type="spellStart"/>
       <w:r>
         <w:rPr>
           <w:b/>
           <w:bCs/>
         </w:rPr>
-        <w:t>apicast-configuration-url-secret</w:t>
-      </w:r>
-      <w:r>
-        <w:t>. The apicast will use this secret to authenticate to the main 3Scale.</w:t>
+        <w:t>apicast</w:t>
+      </w:r>
+      <w:proofErr w:type="spellEnd"/>
+      <w:r>
+        <w:rPr>
+          <w:b/>
+          <w:bCs/>
+        </w:rPr>
+        <w:t>-configuration-</w:t>
+      </w:r>
+      <w:proofErr w:type="spellStart"/>
+      <w:r>
+        <w:rPr>
+          <w:b/>
+          <w:bCs/>
+        </w:rPr>
+        <w:t>url</w:t>
+      </w:r>
+      <w:proofErr w:type="spellEnd"/>
+      <w:r>
+        <w:rPr>
+          <w:b/>
+          <w:bCs/>
+        </w:rPr>
+        <w:t>-secret</w:t>
+      </w:r>
+      <w:r>
+        <w:t xml:space="preserve">. The </w:t>
+      </w:r>
+      <w:proofErr w:type="spellStart"/>
+      <w:r>
+        <w:t>apicast</w:t>
+      </w:r>
+      <w:proofErr w:type="spellEnd"/>
+      <w:r>
+        <w:t xml:space="preserve"> will use this secret to authenticate to the main 3Scale.</w:t>
       </w:r>
     </w:p>
     <w:p>
@@ -3497,8 +3787,29 @@
           <w:right w:val="single" w:sz="8" w:space="4" w:color="auto"/>
         </w:pBdr>
       </w:pPr>
-      <w:r>
-        <w:t>oc create secret generic apicast-configuration-url-secret   --from-literal=password=https://TOKEN@3scale-admin.apps.anton-openshift.cloudlet-dev.com \</w:t>
+      <w:proofErr w:type="spellStart"/>
+      <w:r>
+        <w:t>oc</w:t>
+      </w:r>
+      <w:proofErr w:type="spellEnd"/>
+      <w:r>
+        <w:t xml:space="preserve"> create secret generic </w:t>
+      </w:r>
+      <w:proofErr w:type="spellStart"/>
+      <w:r>
+        <w:t>apicast</w:t>
+      </w:r>
+      <w:proofErr w:type="spellEnd"/>
+      <w:r>
+        <w:t>-configuration-</w:t>
+      </w:r>
+      <w:proofErr w:type="spellStart"/>
+      <w:r>
+        <w:t>url</w:t>
+      </w:r>
+      <w:proofErr w:type="spellEnd"/>
+      <w:r>
+        <w:t>-secret   --from-literal=password=https://TOKEN@3scale-admin.apps.anton-openshift.cloudlet-dev.com \</w:t>
       </w:r>
     </w:p>
     <w:p>
@@ -3524,8 +3835,13 @@
         </w:numPr>
       </w:pPr>
       <w:r>
-        <w:t>Download the API-cast yml</w:t>
-      </w:r>
+        <w:t xml:space="preserve">Download the API-cast </w:t>
+      </w:r>
+      <w:proofErr w:type="spellStart"/>
+      <w:r>
+        <w:t>yml</w:t>
+      </w:r>
+      <w:proofErr w:type="spellEnd"/>
       <w:r>
         <w:t xml:space="preserve"> from here, or install directly: </w:t>
       </w:r>
@@ -3540,12 +3856,21 @@
           <w:right w:val="single" w:sz="8" w:space="4" w:color="auto"/>
         </w:pBdr>
       </w:pPr>
-      <w:r>
-        <w:rPr>
-          <w:i/>
-          <w:iCs/>
-        </w:rPr>
-        <w:t>oc new-app -f https://raw.githubusercontent.com/3scale/apicast/master/openshift/apicast-template.yml</w:t>
+      <w:proofErr w:type="spellStart"/>
+      <w:r>
+        <w:rPr>
+          <w:i/>
+          <w:iCs/>
+        </w:rPr>
+        <w:t>oc</w:t>
+      </w:r>
+      <w:proofErr w:type="spellEnd"/>
+      <w:r>
+        <w:rPr>
+          <w:i/>
+          <w:iCs/>
+        </w:rPr>
+        <w:t xml:space="preserve"> new-app -f https://raw.githubusercontent.com/3scale/apicast/master/openshift/apicast-template.yml</w:t>
       </w:r>
     </w:p>
     <w:p>
@@ -3557,7 +3882,15 @@
         </w:numPr>
       </w:pPr>
       <w:r>
-        <w:t>In the Workloads-&gt;Deployment configs, change the following parameters of the apicast config:</w:t>
+        <w:t xml:space="preserve">In the Workloads-&gt;Deployment configs, change the following parameters of the </w:t>
+      </w:r>
+      <w:proofErr w:type="spellStart"/>
+      <w:r>
+        <w:t>apicast</w:t>
+      </w:r>
+      <w:proofErr w:type="spellEnd"/>
+      <w:r>
+        <w:t xml:space="preserve"> config:</w:t>
       </w:r>
     </w:p>
     <w:p>
@@ -3610,7 +3943,7 @@
           <w:u w:val="single"/>
         </w:rPr>
       </w:pPr>
-      <w:bookmarkStart w:id="9" w:name="_Toc36374061"/>
+      <w:bookmarkStart w:id="9" w:name="_Toc36374081"/>
       <w:r>
         <w:rPr>
           <w:rFonts w:cstheme="majorHAnsi"/>
@@ -3625,9 +3958,19 @@
           <w:color w:val="auto"/>
           <w:u w:val="single"/>
         </w:rPr>
-        <w:t xml:space="preserve"> helm file for APICast</w:t>
+        <w:t xml:space="preserve"> helm file for </w:t>
+      </w:r>
+      <w:proofErr w:type="spellStart"/>
+      <w:r>
+        <w:rPr>
+          <w:rFonts w:cstheme="majorHAnsi"/>
+          <w:color w:val="auto"/>
+          <w:u w:val="single"/>
+        </w:rPr>
+        <w:t>APICast</w:t>
       </w:r>
       <w:bookmarkEnd w:id="9"/>
+      <w:proofErr w:type="spellEnd"/>
     </w:p>
     <w:p/>
     <w:p>
@@ -3657,7 +4000,15 @@
         </w:numPr>
       </w:pPr>
       <w:r>
-        <w:t>Go to the project you want to deploy the APICast to (or create a new one).</w:t>
+        <w:t xml:space="preserve">Go to the project you want to deploy the </w:t>
+      </w:r>
+      <w:proofErr w:type="spellStart"/>
+      <w:r>
+        <w:t>APICast</w:t>
+      </w:r>
+      <w:proofErr w:type="spellEnd"/>
+      <w:r>
+        <w:t xml:space="preserve"> to (or create a new one).</w:t>
       </w:r>
     </w:p>
     <w:p>
@@ -3671,8 +4022,21 @@
       <w:r>
         <w:t>Make sure the secret “</w:t>
       </w:r>
-      <w:r>
-        <w:t>apicast-configuration-url-secret</w:t>
+      <w:proofErr w:type="spellStart"/>
+      <w:r>
+        <w:t>apicast</w:t>
+      </w:r>
+      <w:proofErr w:type="spellEnd"/>
+      <w:r>
+        <w:t>-configuration-</w:t>
+      </w:r>
+      <w:proofErr w:type="spellStart"/>
+      <w:r>
+        <w:t>url</w:t>
+      </w:r>
+      <w:proofErr w:type="spellEnd"/>
+      <w:r>
+        <w:t>-secret</w:t>
       </w:r>
       <w:r>
         <w:t xml:space="preserve">” exists in your current project. Use the steps </w:t>
@@ -3737,7 +4101,15 @@
         </w:numPr>
       </w:pPr>
       <w:r>
-        <w:t>You will see a folder HELM_NAME created. Delete all the content inside the values.yml folder, and all the files inside the “templates” directory.</w:t>
+        <w:t xml:space="preserve">You will see a folder HELM_NAME created. Delete all the content inside the </w:t>
+      </w:r>
+      <w:proofErr w:type="spellStart"/>
+      <w:r>
+        <w:t>values.yml</w:t>
+      </w:r>
+      <w:proofErr w:type="spellEnd"/>
+      <w:r>
+        <w:t xml:space="preserve"> folder, and all the files inside the “templates” directory.</w:t>
       </w:r>
     </w:p>
     <w:p>
@@ -3749,7 +4121,15 @@
         </w:numPr>
       </w:pPr>
       <w:r>
-        <w:t xml:space="preserve">Now you need to create your templates, based on the latest apicast version. </w:t>
+        <w:t xml:space="preserve">Now you need to create your templates, based on the latest </w:t>
+      </w:r>
+      <w:proofErr w:type="spellStart"/>
+      <w:r>
+        <w:t>apicast</w:t>
+      </w:r>
+      <w:proofErr w:type="spellEnd"/>
+      <w:r>
+        <w:t xml:space="preserve"> version. </w:t>
       </w:r>
     </w:p>
     <w:p>
@@ -3782,7 +4162,33 @@
         </w:numPr>
       </w:pPr>
       <w:r>
-        <w:t>First copy the deployment config section to a “deployment.yaml” file in the templates directory. Take notice that in the original yaml it was an element inside the ‘object’ array, and you in your file it should be a standalone object. So first thing fix the indentation, remove the hyphen, and delete the first 2 spaces in each line.</w:t>
+        <w:t>First copy the deployment config section to a “</w:t>
+      </w:r>
+      <w:proofErr w:type="spellStart"/>
+      <w:proofErr w:type="gramStart"/>
+      <w:r>
+        <w:t>deployment.yaml</w:t>
+      </w:r>
+      <w:proofErr w:type="spellEnd"/>
+      <w:proofErr w:type="gramEnd"/>
+      <w:r>
+        <w:t xml:space="preserve">” file in the templates directory. Take notice that in the original </w:t>
+      </w:r>
+      <w:proofErr w:type="spellStart"/>
+      <w:r>
+        <w:t>yaml</w:t>
+      </w:r>
+      <w:proofErr w:type="spellEnd"/>
+      <w:r>
+        <w:t xml:space="preserve"> it was an element inside the ‘object’ array, and you in your file it should be a standalone object. </w:t>
+      </w:r>
+      <w:proofErr w:type="gramStart"/>
+      <w:r>
+        <w:t>So</w:t>
+      </w:r>
+      <w:proofErr w:type="gramEnd"/>
+      <w:r>
+        <w:t xml:space="preserve"> first thing fix the indentation, remove the hyphen, and delete the first 2 spaces in each line.</w:t>
       </w:r>
     </w:p>
     <w:p>
@@ -3795,7 +4201,15 @@
       </w:pPr>
       <w:r>
         <w:lastRenderedPageBreak/>
-        <w:t xml:space="preserve">Next, you need to change the reference to the parameters, which we will insert in the values.yml in a later step. In Helm, you can reference the values passed to the chart (from the values file or other methods, like the cli) using the following syntax: </w:t>
+        <w:t xml:space="preserve">Next, you need to change the reference to the parameters, which we will insert in the </w:t>
+      </w:r>
+      <w:proofErr w:type="spellStart"/>
+      <w:r>
+        <w:t>values.yml</w:t>
+      </w:r>
+      <w:proofErr w:type="spellEnd"/>
+      <w:r>
+        <w:t xml:space="preserve"> in a later step. In Helm, you can reference the values passed to the chart (from the values file or other methods, like the cli) using the following syntax: </w:t>
       </w:r>
     </w:p>
     <w:p>
@@ -3807,12 +4221,30 @@
           <w:iCs/>
         </w:rPr>
       </w:pPr>
-      <w:r>
-        <w:rPr>
-          <w:i/>
-          <w:iCs/>
-        </w:rPr>
-        <w:t>{{ .Values.PARAM_NAME }}</w:t>
+      <w:proofErr w:type="gramStart"/>
+      <w:r>
+        <w:rPr>
+          <w:i/>
+          <w:iCs/>
+        </w:rPr>
+        <w:t>{{ .</w:t>
+      </w:r>
+      <w:proofErr w:type="spellStart"/>
+      <w:proofErr w:type="gramEnd"/>
+      <w:r>
+        <w:rPr>
+          <w:i/>
+          <w:iCs/>
+        </w:rPr>
+        <w:t>Values.PARAM_NAME</w:t>
+      </w:r>
+      <w:proofErr w:type="spellEnd"/>
+      <w:r>
+        <w:rPr>
+          <w:i/>
+          <w:iCs/>
+        </w:rPr>
+        <w:t xml:space="preserve"> }}</w:t>
       </w:r>
     </w:p>
     <w:p>
@@ -3838,7 +4270,23 @@
           <w:i/>
           <w:iCs/>
         </w:rPr>
-        <w:t>{{- with .Values }}</w:t>
+        <w:t xml:space="preserve">{{- </w:t>
+      </w:r>
+      <w:proofErr w:type="gramStart"/>
+      <w:r>
+        <w:rPr>
+          <w:i/>
+          <w:iCs/>
+        </w:rPr>
+        <w:t>with .Values</w:t>
+      </w:r>
+      <w:proofErr w:type="gramEnd"/>
+      <w:r>
+        <w:rPr>
+          <w:i/>
+          <w:iCs/>
+        </w:rPr>
+        <w:t xml:space="preserve"> }}</w:t>
       </w:r>
     </w:p>
     <w:p>
@@ -3864,7 +4312,23 @@
           <w:i/>
           <w:iCs/>
         </w:rPr>
-        <w:t>{{- end }}</w:t>
+        <w:t xml:space="preserve">{{- </w:t>
+      </w:r>
+      <w:proofErr w:type="gramStart"/>
+      <w:r>
+        <w:rPr>
+          <w:i/>
+          <w:iCs/>
+        </w:rPr>
+        <w:t>end }</w:t>
+      </w:r>
+      <w:proofErr w:type="gramEnd"/>
+      <w:r>
+        <w:rPr>
+          <w:i/>
+          <w:iCs/>
+        </w:rPr>
+        <w:t>}</w:t>
       </w:r>
     </w:p>
     <w:p>
@@ -3888,7 +4352,15 @@
         </w:numPr>
       </w:pPr>
       <w:r>
-        <w:t xml:space="preserve">In addition, you need to change the apiVersion to: </w:t>
+        <w:t xml:space="preserve">In addition, you need to change the </w:t>
+      </w:r>
+      <w:proofErr w:type="spellStart"/>
+      <w:r>
+        <w:t>apiVersion</w:t>
+      </w:r>
+      <w:proofErr w:type="spellEnd"/>
+      <w:r>
+        <w:t xml:space="preserve"> to: </w:t>
       </w:r>
     </w:p>
     <w:p>
@@ -3914,7 +4386,15 @@
         <w:ind w:left="1080"/>
       </w:pPr>
       <w:r>
-        <w:t xml:space="preserve">By default, helm uses Kubernetes resources, and deplyomentConfig isn’t one of them, so you need to specify it is an OpenShift object. You can see an example here: </w:t>
+        <w:t xml:space="preserve">By default, helm uses Kubernetes resources, and </w:t>
+      </w:r>
+      <w:proofErr w:type="spellStart"/>
+      <w:r>
+        <w:t>deplyomentConfig</w:t>
+      </w:r>
+      <w:proofErr w:type="spellEnd"/>
+      <w:r>
+        <w:t xml:space="preserve"> isn’t one of them, so you need to specify it is an OpenShift object. You can see an example here: </w:t>
       </w:r>
       <w:hyperlink r:id="rId21" w:history="1">
         <w:r>
@@ -3934,7 +4414,25 @@
         </w:numPr>
       </w:pPr>
       <w:r>
-        <w:t>Now do the same changes for the service.yaml, using the Service object in the apicast template.</w:t>
+        <w:t xml:space="preserve">Now do the same changes for the </w:t>
+      </w:r>
+      <w:proofErr w:type="spellStart"/>
+      <w:proofErr w:type="gramStart"/>
+      <w:r>
+        <w:t>service.yaml</w:t>
+      </w:r>
+      <w:proofErr w:type="spellEnd"/>
+      <w:proofErr w:type="gramEnd"/>
+      <w:r>
+        <w:t xml:space="preserve">, using the Service object in the </w:t>
+      </w:r>
+      <w:proofErr w:type="spellStart"/>
+      <w:r>
+        <w:t>apicast</w:t>
+      </w:r>
+      <w:proofErr w:type="spellEnd"/>
+      <w:r>
+        <w:t xml:space="preserve"> template.</w:t>
       </w:r>
     </w:p>
     <w:p>
@@ -4040,7 +4538,17 @@
         <w:ind w:left="1080"/>
       </w:pPr>
       <w:r>
-        <w:t>Add all your parameters to the values.yaml object.</w:t>
+        <w:t xml:space="preserve">Add all your parameters to the </w:t>
+      </w:r>
+      <w:proofErr w:type="spellStart"/>
+      <w:proofErr w:type="gramStart"/>
+      <w:r>
+        <w:t>values.yaml</w:t>
+      </w:r>
+      <w:proofErr w:type="spellEnd"/>
+      <w:proofErr w:type="gramEnd"/>
+      <w:r>
+        <w:t xml:space="preserve"> object.</w:t>
       </w:r>
     </w:p>
     <w:p>
@@ -4072,7 +4580,9 @@
           <w:szCs w:val="24"/>
         </w:rPr>
       </w:pPr>
-      <w:bookmarkStart w:id="10" w:name="_Toc36374062"/>
+      <w:bookmarkStart w:id="10" w:name="_Toc36374082"/>
+      <w:proofErr w:type="spellStart"/>
+      <w:proofErr w:type="gramStart"/>
       <w:r>
         <w:rPr>
           <w:rFonts w:asciiTheme="majorHAnsi" w:eastAsiaTheme="majorEastAsia" w:hAnsiTheme="majorHAnsi" w:cstheme="majorBidi"/>
@@ -4082,7 +4592,20 @@
           <w:sz w:val="24"/>
           <w:szCs w:val="24"/>
         </w:rPr>
-        <w:t>values.yaml:</w:t>
+        <w:t>values.yaml</w:t>
+      </w:r>
+      <w:proofErr w:type="spellEnd"/>
+      <w:proofErr w:type="gramEnd"/>
+      <w:r>
+        <w:rPr>
+          <w:rFonts w:asciiTheme="majorHAnsi" w:eastAsiaTheme="majorEastAsia" w:hAnsiTheme="majorHAnsi" w:cstheme="majorBidi"/>
+          <w:b/>
+          <w:bCs/>
+          <w:color w:val="1F3763" w:themeColor="accent1" w:themeShade="7F"/>
+          <w:sz w:val="24"/>
+          <w:szCs w:val="24"/>
+        </w:rPr>
+        <w:t>:</w:t>
       </w:r>
       <w:bookmarkEnd w:id="10"/>
     </w:p>
@@ -4110,7 +4633,47 @@
           <w:sz w:val="18"/>
           <w:szCs w:val="18"/>
         </w:rPr>
-        <w:t>CONFIGURATION_URL_SECRET: apicast-configuration-url-secret</w:t>
+        <w:t xml:space="preserve">CONFIGURATION_URL_SECRET: </w:t>
+      </w:r>
+      <w:proofErr w:type="spellStart"/>
+      <w:r>
+        <w:rPr>
+          <w:i/>
+          <w:iCs/>
+          <w:sz w:val="18"/>
+          <w:szCs w:val="18"/>
+        </w:rPr>
+        <w:t>apicast</w:t>
+      </w:r>
+      <w:proofErr w:type="spellEnd"/>
+      <w:r>
+        <w:rPr>
+          <w:i/>
+          <w:iCs/>
+          <w:sz w:val="18"/>
+          <w:szCs w:val="18"/>
+        </w:rPr>
+        <w:t>-configuration-</w:t>
+      </w:r>
+      <w:proofErr w:type="spellStart"/>
+      <w:r>
+        <w:rPr>
+          <w:i/>
+          <w:iCs/>
+          <w:sz w:val="18"/>
+          <w:szCs w:val="18"/>
+        </w:rPr>
+        <w:t>url</w:t>
+      </w:r>
+      <w:proofErr w:type="spellEnd"/>
+      <w:r>
+        <w:rPr>
+          <w:i/>
+          <w:iCs/>
+          <w:sz w:val="18"/>
+          <w:szCs w:val="18"/>
+        </w:rPr>
+        <w:t>-secret</w:t>
       </w:r>
     </w:p>
     <w:p>
@@ -4164,7 +4727,29 @@
           <w:sz w:val="18"/>
           <w:szCs w:val="18"/>
         </w:rPr>
-        <w:t>IMAGE_NAME: 'quay.io/3scale/apicast:master'</w:t>
+        <w:t>IMAGE_NAME: 'quay.io/3scale/</w:t>
+      </w:r>
+      <w:proofErr w:type="spellStart"/>
+      <w:proofErr w:type="gramStart"/>
+      <w:r>
+        <w:rPr>
+          <w:i/>
+          <w:iCs/>
+          <w:sz w:val="18"/>
+          <w:szCs w:val="18"/>
+        </w:rPr>
+        <w:t>apicast:master</w:t>
+      </w:r>
+      <w:proofErr w:type="spellEnd"/>
+      <w:proofErr w:type="gramEnd"/>
+      <w:r>
+        <w:rPr>
+          <w:i/>
+          <w:iCs/>
+          <w:sz w:val="18"/>
+          <w:szCs w:val="18"/>
+        </w:rPr>
+        <w:t>'</w:t>
       </w:r>
     </w:p>
     <w:p>
@@ -4218,8 +4803,19 @@
           <w:sz w:val="18"/>
           <w:szCs w:val="18"/>
         </w:rPr>
-        <w:t>APICAST_NAME: apicast</w:t>
-      </w:r>
+        <w:t xml:space="preserve">APICAST_NAME: </w:t>
+      </w:r>
+      <w:proofErr w:type="spellStart"/>
+      <w:r>
+        <w:rPr>
+          <w:i/>
+          <w:iCs/>
+          <w:sz w:val="18"/>
+          <w:szCs w:val="18"/>
+        </w:rPr>
+        <w:t>apicast</w:t>
+      </w:r>
+      <w:proofErr w:type="spellEnd"/>
     </w:p>
     <w:p>
       <w:pPr>
@@ -4556,12 +5152,16 @@
         <w:pStyle w:val="Heading3"/>
         <w:ind w:left="360" w:firstLine="720"/>
       </w:pPr>
-      <w:bookmarkStart w:id="11" w:name="_Toc36374063"/>
+      <w:bookmarkStart w:id="11" w:name="_Toc36374083"/>
+      <w:proofErr w:type="spellStart"/>
+      <w:proofErr w:type="gramStart"/>
       <w:r>
         <w:lastRenderedPageBreak/>
         <w:t>deployment.yaml</w:t>
       </w:r>
       <w:bookmarkEnd w:id="11"/>
+      <w:proofErr w:type="spellEnd"/>
+      <w:proofErr w:type="gramEnd"/>
     </w:p>
     <w:p>
       <w:pPr>
@@ -4582,14 +5182,25 @@
           <w:szCs w:val="18"/>
         </w:rPr>
       </w:pPr>
-      <w:r>
-        <w:rPr>
-          <w:i/>
-          <w:iCs/>
-          <w:sz w:val="18"/>
-          <w:szCs w:val="18"/>
-        </w:rPr>
-        <w:t>apiVersion: apps.openshift.io/v1</w:t>
+      <w:proofErr w:type="spellStart"/>
+      <w:r>
+        <w:rPr>
+          <w:i/>
+          <w:iCs/>
+          <w:sz w:val="18"/>
+          <w:szCs w:val="18"/>
+        </w:rPr>
+        <w:t>apiVersion</w:t>
+      </w:r>
+      <w:proofErr w:type="spellEnd"/>
+      <w:r>
+        <w:rPr>
+          <w:i/>
+          <w:iCs/>
+          <w:sz w:val="18"/>
+          <w:szCs w:val="18"/>
+        </w:rPr>
+        <w:t>: apps.openshift.io/v1</w:t>
       </w:r>
     </w:p>
     <w:p>
@@ -4618,8 +5229,19 @@
           <w:sz w:val="18"/>
           <w:szCs w:val="18"/>
         </w:rPr>
-        <w:t>kind: DeploymentConfig</w:t>
-      </w:r>
+        <w:t xml:space="preserve">kind: </w:t>
+      </w:r>
+      <w:proofErr w:type="spellStart"/>
+      <w:r>
+        <w:rPr>
+          <w:i/>
+          <w:iCs/>
+          <w:sz w:val="18"/>
+          <w:szCs w:val="18"/>
+        </w:rPr>
+        <w:t>DeploymentConfig</w:t>
+      </w:r>
+      <w:proofErr w:type="spellEnd"/>
     </w:p>
     <w:p>
       <w:pPr>
@@ -4676,7 +5298,27 @@
           <w:sz w:val="18"/>
           <w:szCs w:val="18"/>
         </w:rPr>
-        <w:t>{{- with .Values }}</w:t>
+        <w:t xml:space="preserve">{{- </w:t>
+      </w:r>
+      <w:proofErr w:type="gramStart"/>
+      <w:r>
+        <w:rPr>
+          <w:i/>
+          <w:iCs/>
+          <w:sz w:val="18"/>
+          <w:szCs w:val="18"/>
+        </w:rPr>
+        <w:t>with .Values</w:t>
+      </w:r>
+      <w:proofErr w:type="gramEnd"/>
+      <w:r>
+        <w:rPr>
+          <w:i/>
+          <w:iCs/>
+          <w:sz w:val="18"/>
+          <w:szCs w:val="18"/>
+        </w:rPr>
+        <w:t xml:space="preserve"> }}</w:t>
       </w:r>
     </w:p>
     <w:p>
@@ -4705,7 +5347,27 @@
           <w:sz w:val="18"/>
           <w:szCs w:val="18"/>
         </w:rPr>
-        <w:t xml:space="preserve">  name: "{{.APICAST_NAME}}"</w:t>
+        <w:t xml:space="preserve">  name: "{</w:t>
+      </w:r>
+      <w:proofErr w:type="gramStart"/>
+      <w:r>
+        <w:rPr>
+          <w:i/>
+          <w:iCs/>
+          <w:sz w:val="18"/>
+          <w:szCs w:val="18"/>
+        </w:rPr>
+        <w:t>{.APICAST</w:t>
+      </w:r>
+      <w:proofErr w:type="gramEnd"/>
+      <w:r>
+        <w:rPr>
+          <w:i/>
+          <w:iCs/>
+          <w:sz w:val="18"/>
+          <w:szCs w:val="18"/>
+        </w:rPr>
+        <w:t>_NAME}}"</w:t>
       </w:r>
     </w:p>
     <w:p>
@@ -4821,7 +5483,47 @@
           <w:sz w:val="18"/>
           <w:szCs w:val="18"/>
         </w:rPr>
-        <w:t xml:space="preserve">    deploymentconfig: "{{.APICAST_NAME}}"</w:t>
+        <w:t xml:space="preserve">    </w:t>
+      </w:r>
+      <w:proofErr w:type="spellStart"/>
+      <w:r>
+        <w:rPr>
+          <w:i/>
+          <w:iCs/>
+          <w:sz w:val="18"/>
+          <w:szCs w:val="18"/>
+        </w:rPr>
+        <w:t>deploymentconfig</w:t>
+      </w:r>
+      <w:proofErr w:type="spellEnd"/>
+      <w:r>
+        <w:rPr>
+          <w:i/>
+          <w:iCs/>
+          <w:sz w:val="18"/>
+          <w:szCs w:val="18"/>
+        </w:rPr>
+        <w:t>: "{</w:t>
+      </w:r>
+      <w:proofErr w:type="gramStart"/>
+      <w:r>
+        <w:rPr>
+          <w:i/>
+          <w:iCs/>
+          <w:sz w:val="18"/>
+          <w:szCs w:val="18"/>
+        </w:rPr>
+        <w:t>{.APICAST</w:t>
+      </w:r>
+      <w:proofErr w:type="gramEnd"/>
+      <w:r>
+        <w:rPr>
+          <w:i/>
+          <w:iCs/>
+          <w:sz w:val="18"/>
+          <w:szCs w:val="18"/>
+        </w:rPr>
+        <w:t>_NAME}}"</w:t>
       </w:r>
     </w:p>
     <w:p>
@@ -4995,7 +5697,47 @@
           <w:sz w:val="18"/>
           <w:szCs w:val="18"/>
         </w:rPr>
-        <w:t xml:space="preserve">        deploymentconfig: "{{.APICAST_NAME}}"</w:t>
+        <w:t xml:space="preserve">        </w:t>
+      </w:r>
+      <w:proofErr w:type="spellStart"/>
+      <w:r>
+        <w:rPr>
+          <w:i/>
+          <w:iCs/>
+          <w:sz w:val="18"/>
+          <w:szCs w:val="18"/>
+        </w:rPr>
+        <w:t>deploymentconfig</w:t>
+      </w:r>
+      <w:proofErr w:type="spellEnd"/>
+      <w:r>
+        <w:rPr>
+          <w:i/>
+          <w:iCs/>
+          <w:sz w:val="18"/>
+          <w:szCs w:val="18"/>
+        </w:rPr>
+        <w:t>: "{</w:t>
+      </w:r>
+      <w:proofErr w:type="gramStart"/>
+      <w:r>
+        <w:rPr>
+          <w:i/>
+          <w:iCs/>
+          <w:sz w:val="18"/>
+          <w:szCs w:val="18"/>
+        </w:rPr>
+        <w:t>{.APICAST</w:t>
+      </w:r>
+      <w:proofErr w:type="gramEnd"/>
+      <w:r>
+        <w:rPr>
+          <w:i/>
+          <w:iCs/>
+          <w:sz w:val="18"/>
+          <w:szCs w:val="18"/>
+        </w:rPr>
+        <w:t>_NAME}}"</w:t>
       </w:r>
     </w:p>
     <w:p>
@@ -5140,7 +5882,27 @@
           <w:sz w:val="18"/>
           <w:szCs w:val="18"/>
         </w:rPr>
-        <w:t xml:space="preserve">          valueFrom:</w:t>
+        <w:t xml:space="preserve">          </w:t>
+      </w:r>
+      <w:proofErr w:type="spellStart"/>
+      <w:r>
+        <w:rPr>
+          <w:i/>
+          <w:iCs/>
+          <w:sz w:val="18"/>
+          <w:szCs w:val="18"/>
+        </w:rPr>
+        <w:t>valueFrom</w:t>
+      </w:r>
+      <w:proofErr w:type="spellEnd"/>
+      <w:r>
+        <w:rPr>
+          <w:i/>
+          <w:iCs/>
+          <w:sz w:val="18"/>
+          <w:szCs w:val="18"/>
+        </w:rPr>
+        <w:t>:</w:t>
       </w:r>
     </w:p>
     <w:p>
@@ -5169,7 +5931,27 @@
           <w:sz w:val="18"/>
           <w:szCs w:val="18"/>
         </w:rPr>
-        <w:t xml:space="preserve">            secretKeyRef:</w:t>
+        <w:t xml:space="preserve">            </w:t>
+      </w:r>
+      <w:proofErr w:type="spellStart"/>
+      <w:r>
+        <w:rPr>
+          <w:i/>
+          <w:iCs/>
+          <w:sz w:val="18"/>
+          <w:szCs w:val="18"/>
+        </w:rPr>
+        <w:t>secretKeyRef</w:t>
+      </w:r>
+      <w:proofErr w:type="spellEnd"/>
+      <w:r>
+        <w:rPr>
+          <w:i/>
+          <w:iCs/>
+          <w:sz w:val="18"/>
+          <w:szCs w:val="18"/>
+        </w:rPr>
+        <w:t>:</w:t>
       </w:r>
     </w:p>
     <w:p>
@@ -5198,7 +5980,27 @@
           <w:sz w:val="18"/>
           <w:szCs w:val="18"/>
         </w:rPr>
-        <w:t xml:space="preserve">              name: "{{.CONFIGURATION_URL_SECRET}}"</w:t>
+        <w:t xml:space="preserve">              name: "{</w:t>
+      </w:r>
+      <w:proofErr w:type="gramStart"/>
+      <w:r>
+        <w:rPr>
+          <w:i/>
+          <w:iCs/>
+          <w:sz w:val="18"/>
+          <w:szCs w:val="18"/>
+        </w:rPr>
+        <w:t>{.CONFIGURATION</w:t>
+      </w:r>
+      <w:proofErr w:type="gramEnd"/>
+      <w:r>
+        <w:rPr>
+          <w:i/>
+          <w:iCs/>
+          <w:sz w:val="18"/>
+          <w:szCs w:val="18"/>
+        </w:rPr>
+        <w:t>_URL_SECRET}}"</w:t>
       </w:r>
     </w:p>
     <w:p>
@@ -5285,7 +6087,27 @@
           <w:sz w:val="18"/>
           <w:szCs w:val="18"/>
         </w:rPr>
-        <w:t xml:space="preserve">          value: "{{.CONFIGURATION_FILE_PATH}}"</w:t>
+        <w:t xml:space="preserve">          value: "{</w:t>
+      </w:r>
+      <w:proofErr w:type="gramStart"/>
+      <w:r>
+        <w:rPr>
+          <w:i/>
+          <w:iCs/>
+          <w:sz w:val="18"/>
+          <w:szCs w:val="18"/>
+        </w:rPr>
+        <w:t>{.CONFIGURATION</w:t>
+      </w:r>
+      <w:proofErr w:type="gramEnd"/>
+      <w:r>
+        <w:rPr>
+          <w:i/>
+          <w:iCs/>
+          <w:sz w:val="18"/>
+          <w:szCs w:val="18"/>
+        </w:rPr>
+        <w:t>_FILE_PATH}}"</w:t>
       </w:r>
     </w:p>
     <w:p>
@@ -5382,7 +6204,27 @@
           <w:sz w:val="18"/>
           <w:szCs w:val="18"/>
         </w:rPr>
-        <w:t xml:space="preserve">        image: "{{.IMAGE_NAME}}"</w:t>
+        <w:t xml:space="preserve">        image: "{</w:t>
+      </w:r>
+      <w:proofErr w:type="gramStart"/>
+      <w:r>
+        <w:rPr>
+          <w:i/>
+          <w:iCs/>
+          <w:sz w:val="18"/>
+          <w:szCs w:val="18"/>
+        </w:rPr>
+        <w:t>{.IMAGE</w:t>
+      </w:r>
+      <w:proofErr w:type="gramEnd"/>
+      <w:r>
+        <w:rPr>
+          <w:i/>
+          <w:iCs/>
+          <w:sz w:val="18"/>
+          <w:szCs w:val="18"/>
+        </w:rPr>
+        <w:t>_NAME}}"</w:t>
       </w:r>
     </w:p>
     <w:p>
@@ -5411,7 +6253,27 @@
           <w:sz w:val="18"/>
           <w:szCs w:val="18"/>
         </w:rPr>
-        <w:t xml:space="preserve">        imagePullPolicy: Always</w:t>
+        <w:t xml:space="preserve">        </w:t>
+      </w:r>
+      <w:proofErr w:type="spellStart"/>
+      <w:r>
+        <w:rPr>
+          <w:i/>
+          <w:iCs/>
+          <w:sz w:val="18"/>
+          <w:szCs w:val="18"/>
+        </w:rPr>
+        <w:t>imagePullPolicy</w:t>
+      </w:r>
+      <w:proofErr w:type="spellEnd"/>
+      <w:r>
+        <w:rPr>
+          <w:i/>
+          <w:iCs/>
+          <w:sz w:val="18"/>
+          <w:szCs w:val="18"/>
+        </w:rPr>
+        <w:t>: Always</w:t>
       </w:r>
     </w:p>
     <w:p>
@@ -5440,7 +6302,27 @@
           <w:sz w:val="18"/>
           <w:szCs w:val="18"/>
         </w:rPr>
-        <w:t xml:space="preserve">        name: "{{.APICAST_NAME}}"</w:t>
+        <w:t xml:space="preserve">        name: "{</w:t>
+      </w:r>
+      <w:proofErr w:type="gramStart"/>
+      <w:r>
+        <w:rPr>
+          <w:i/>
+          <w:iCs/>
+          <w:sz w:val="18"/>
+          <w:szCs w:val="18"/>
+        </w:rPr>
+        <w:t>{.APICAST</w:t>
+      </w:r>
+      <w:proofErr w:type="gramEnd"/>
+      <w:r>
+        <w:rPr>
+          <w:i/>
+          <w:iCs/>
+          <w:sz w:val="18"/>
+          <w:szCs w:val="18"/>
+        </w:rPr>
+        <w:t>_NAME}}"</w:t>
       </w:r>
     </w:p>
     <w:p>
@@ -5469,7 +6351,27 @@
           <w:sz w:val="18"/>
           <w:szCs w:val="18"/>
         </w:rPr>
-        <w:t xml:space="preserve">        livenessProbe:</w:t>
+        <w:t xml:space="preserve">        </w:t>
+      </w:r>
+      <w:proofErr w:type="spellStart"/>
+      <w:r>
+        <w:rPr>
+          <w:i/>
+          <w:iCs/>
+          <w:sz w:val="18"/>
+          <w:szCs w:val="18"/>
+        </w:rPr>
+        <w:t>livenessProbe</w:t>
+      </w:r>
+      <w:proofErr w:type="spellEnd"/>
+      <w:r>
+        <w:rPr>
+          <w:i/>
+          <w:iCs/>
+          <w:sz w:val="18"/>
+          <w:szCs w:val="18"/>
+        </w:rPr>
+        <w:t>:</w:t>
       </w:r>
     </w:p>
     <w:p>
@@ -5498,7 +6400,27 @@
           <w:sz w:val="18"/>
           <w:szCs w:val="18"/>
         </w:rPr>
-        <w:t xml:space="preserve">          httpGet:</w:t>
+        <w:t xml:space="preserve">          </w:t>
+      </w:r>
+      <w:proofErr w:type="spellStart"/>
+      <w:r>
+        <w:rPr>
+          <w:i/>
+          <w:iCs/>
+          <w:sz w:val="18"/>
+          <w:szCs w:val="18"/>
+        </w:rPr>
+        <w:t>httpGet</w:t>
+      </w:r>
+      <w:proofErr w:type="spellEnd"/>
+      <w:r>
+        <w:rPr>
+          <w:i/>
+          <w:iCs/>
+          <w:sz w:val="18"/>
+          <w:szCs w:val="18"/>
+        </w:rPr>
+        <w:t>:</w:t>
       </w:r>
     </w:p>
     <w:p>
@@ -5585,7 +6507,27 @@
           <w:sz w:val="18"/>
           <w:szCs w:val="18"/>
         </w:rPr>
-        <w:t xml:space="preserve">          initialDelaySeconds: 10</w:t>
+        <w:t xml:space="preserve">          </w:t>
+      </w:r>
+      <w:proofErr w:type="spellStart"/>
+      <w:r>
+        <w:rPr>
+          <w:i/>
+          <w:iCs/>
+          <w:sz w:val="18"/>
+          <w:szCs w:val="18"/>
+        </w:rPr>
+        <w:t>initialDelaySeconds</w:t>
+      </w:r>
+      <w:proofErr w:type="spellEnd"/>
+      <w:r>
+        <w:rPr>
+          <w:i/>
+          <w:iCs/>
+          <w:sz w:val="18"/>
+          <w:szCs w:val="18"/>
+        </w:rPr>
+        <w:t>: 10</w:t>
       </w:r>
     </w:p>
     <w:p>
@@ -5614,7 +6556,27 @@
           <w:sz w:val="18"/>
           <w:szCs w:val="18"/>
         </w:rPr>
-        <w:t xml:space="preserve">          timeoutSeconds: 1</w:t>
+        <w:t xml:space="preserve">          </w:t>
+      </w:r>
+      <w:proofErr w:type="spellStart"/>
+      <w:r>
+        <w:rPr>
+          <w:i/>
+          <w:iCs/>
+          <w:sz w:val="18"/>
+          <w:szCs w:val="18"/>
+        </w:rPr>
+        <w:t>timeoutSeconds</w:t>
+      </w:r>
+      <w:proofErr w:type="spellEnd"/>
+      <w:r>
+        <w:rPr>
+          <w:i/>
+          <w:iCs/>
+          <w:sz w:val="18"/>
+          <w:szCs w:val="18"/>
+        </w:rPr>
+        <w:t>: 1</w:t>
       </w:r>
     </w:p>
     <w:p>
@@ -5643,7 +6605,27 @@
           <w:sz w:val="18"/>
           <w:szCs w:val="18"/>
         </w:rPr>
-        <w:t xml:space="preserve">        readinessProbe:</w:t>
+        <w:t xml:space="preserve">        </w:t>
+      </w:r>
+      <w:proofErr w:type="spellStart"/>
+      <w:r>
+        <w:rPr>
+          <w:i/>
+          <w:iCs/>
+          <w:sz w:val="18"/>
+          <w:szCs w:val="18"/>
+        </w:rPr>
+        <w:t>readinessProbe</w:t>
+      </w:r>
+      <w:proofErr w:type="spellEnd"/>
+      <w:r>
+        <w:rPr>
+          <w:i/>
+          <w:iCs/>
+          <w:sz w:val="18"/>
+          <w:szCs w:val="18"/>
+        </w:rPr>
+        <w:t>:</w:t>
       </w:r>
     </w:p>
     <w:p>
@@ -5672,7 +6654,27 @@
           <w:sz w:val="18"/>
           <w:szCs w:val="18"/>
         </w:rPr>
-        <w:t xml:space="preserve">          httpGet:</w:t>
+        <w:t xml:space="preserve">          </w:t>
+      </w:r>
+      <w:proofErr w:type="spellStart"/>
+      <w:r>
+        <w:rPr>
+          <w:i/>
+          <w:iCs/>
+          <w:sz w:val="18"/>
+          <w:szCs w:val="18"/>
+        </w:rPr>
+        <w:t>httpGet</w:t>
+      </w:r>
+      <w:proofErr w:type="spellEnd"/>
+      <w:r>
+        <w:rPr>
+          <w:i/>
+          <w:iCs/>
+          <w:sz w:val="18"/>
+          <w:szCs w:val="18"/>
+        </w:rPr>
+        <w:t>:</w:t>
       </w:r>
     </w:p>
     <w:p>
@@ -5759,7 +6761,27 @@
           <w:sz w:val="18"/>
           <w:szCs w:val="18"/>
         </w:rPr>
-        <w:t xml:space="preserve">          initialDelaySeconds: 15</w:t>
+        <w:t xml:space="preserve">          </w:t>
+      </w:r>
+      <w:proofErr w:type="spellStart"/>
+      <w:r>
+        <w:rPr>
+          <w:i/>
+          <w:iCs/>
+          <w:sz w:val="18"/>
+          <w:szCs w:val="18"/>
+        </w:rPr>
+        <w:t>initialDelaySeconds</w:t>
+      </w:r>
+      <w:proofErr w:type="spellEnd"/>
+      <w:r>
+        <w:rPr>
+          <w:i/>
+          <w:iCs/>
+          <w:sz w:val="18"/>
+          <w:szCs w:val="18"/>
+        </w:rPr>
+        <w:t>: 15</w:t>
       </w:r>
     </w:p>
     <w:p>
@@ -5788,7 +6810,27 @@
           <w:sz w:val="18"/>
           <w:szCs w:val="18"/>
         </w:rPr>
-        <w:t xml:space="preserve">          timeoutSeconds: 1</w:t>
+        <w:t xml:space="preserve">          </w:t>
+      </w:r>
+      <w:proofErr w:type="spellStart"/>
+      <w:r>
+        <w:rPr>
+          <w:i/>
+          <w:iCs/>
+          <w:sz w:val="18"/>
+          <w:szCs w:val="18"/>
+        </w:rPr>
+        <w:t>timeoutSeconds</w:t>
+      </w:r>
+      <w:proofErr w:type="spellEnd"/>
+      <w:r>
+        <w:rPr>
+          <w:i/>
+          <w:iCs/>
+          <w:sz w:val="18"/>
+          <w:szCs w:val="18"/>
+        </w:rPr>
+        <w:t>: 1</w:t>
       </w:r>
     </w:p>
     <w:p>
@@ -5875,7 +6917,27 @@
           <w:sz w:val="18"/>
           <w:szCs w:val="18"/>
         </w:rPr>
-        <w:t xml:space="preserve">          containerPort: 8080</w:t>
+        <w:t xml:space="preserve">          </w:t>
+      </w:r>
+      <w:proofErr w:type="spellStart"/>
+      <w:r>
+        <w:rPr>
+          <w:i/>
+          <w:iCs/>
+          <w:sz w:val="18"/>
+          <w:szCs w:val="18"/>
+        </w:rPr>
+        <w:t>containerPort</w:t>
+      </w:r>
+      <w:proofErr w:type="spellEnd"/>
+      <w:r>
+        <w:rPr>
+          <w:i/>
+          <w:iCs/>
+          <w:sz w:val="18"/>
+          <w:szCs w:val="18"/>
+        </w:rPr>
+        <w:t>: 8080</w:t>
       </w:r>
     </w:p>
     <w:p>
@@ -5962,7 +7024,27 @@
           <w:sz w:val="18"/>
           <w:szCs w:val="18"/>
         </w:rPr>
-        <w:t xml:space="preserve">          containerPort: 8090</w:t>
+        <w:t xml:space="preserve">          </w:t>
+      </w:r>
+      <w:proofErr w:type="spellStart"/>
+      <w:r>
+        <w:rPr>
+          <w:i/>
+          <w:iCs/>
+          <w:sz w:val="18"/>
+          <w:szCs w:val="18"/>
+        </w:rPr>
+        <w:t>containerPort</w:t>
+      </w:r>
+      <w:proofErr w:type="spellEnd"/>
+      <w:r>
+        <w:rPr>
+          <w:i/>
+          <w:iCs/>
+          <w:sz w:val="18"/>
+          <w:szCs w:val="18"/>
+        </w:rPr>
+        <w:t>: 8090</w:t>
       </w:r>
     </w:p>
     <w:p>
@@ -6049,8 +7131,19 @@
           <w:sz w:val="18"/>
           <w:szCs w:val="18"/>
         </w:rPr>
-        <w:t xml:space="preserve">  - type: ConfigChange</w:t>
-      </w:r>
+        <w:t xml:space="preserve">  - type: </w:t>
+      </w:r>
+      <w:proofErr w:type="spellStart"/>
+      <w:r>
+        <w:rPr>
+          <w:i/>
+          <w:iCs/>
+          <w:sz w:val="18"/>
+          <w:szCs w:val="18"/>
+        </w:rPr>
+        <w:t>ConfigChange</w:t>
+      </w:r>
+      <w:proofErr w:type="spellEnd"/>
     </w:p>
     <w:p>
       <w:pPr>
@@ -6079,7 +7172,27 @@
           <w:szCs w:val="18"/>
         </w:rPr>
         <w:lastRenderedPageBreak/>
-        <w:t>{{- end }}</w:t>
+        <w:t xml:space="preserve">{{- </w:t>
+      </w:r>
+      <w:proofErr w:type="gramStart"/>
+      <w:r>
+        <w:rPr>
+          <w:i/>
+          <w:iCs/>
+          <w:sz w:val="18"/>
+          <w:szCs w:val="18"/>
+        </w:rPr>
+        <w:t>end }</w:t>
+      </w:r>
+      <w:proofErr w:type="gramEnd"/>
+      <w:r>
+        <w:rPr>
+          <w:i/>
+          <w:iCs/>
+          <w:sz w:val="18"/>
+          <w:szCs w:val="18"/>
+        </w:rPr>
+        <w:t>}</w:t>
       </w:r>
     </w:p>
     <w:p>
@@ -6090,9 +7203,16 @@
         <w:tab/>
         <w:t xml:space="preserve">     </w:t>
       </w:r>
-      <w:bookmarkStart w:id="12" w:name="_Toc36374064"/>
-      <w:r>
-        <w:t>service.yaml:</w:t>
+      <w:bookmarkStart w:id="12" w:name="_Toc36374084"/>
+      <w:proofErr w:type="spellStart"/>
+      <w:proofErr w:type="gramStart"/>
+      <w:r>
+        <w:t>service.yaml</w:t>
+      </w:r>
+      <w:proofErr w:type="spellEnd"/>
+      <w:proofErr w:type="gramEnd"/>
+      <w:r>
+        <w:t>:</w:t>
       </w:r>
       <w:bookmarkEnd w:id="12"/>
     </w:p>
@@ -6114,14 +7234,25 @@
           <w:szCs w:val="18"/>
         </w:rPr>
       </w:pPr>
-      <w:r>
-        <w:rPr>
-          <w:i/>
-          <w:iCs/>
-          <w:sz w:val="18"/>
-          <w:szCs w:val="18"/>
-        </w:rPr>
-        <w:t>apiVersion: v1</w:t>
+      <w:proofErr w:type="spellStart"/>
+      <w:r>
+        <w:rPr>
+          <w:i/>
+          <w:iCs/>
+          <w:sz w:val="18"/>
+          <w:szCs w:val="18"/>
+        </w:rPr>
+        <w:t>apiVersion</w:t>
+      </w:r>
+      <w:proofErr w:type="spellEnd"/>
+      <w:r>
+        <w:rPr>
+          <w:i/>
+          <w:iCs/>
+          <w:sz w:val="18"/>
+          <w:szCs w:val="18"/>
+        </w:rPr>
+        <w:t>: v1</w:t>
       </w:r>
     </w:p>
     <w:p>
@@ -6205,7 +7336,47 @@
           <w:sz w:val="18"/>
           <w:szCs w:val="18"/>
         </w:rPr>
-        <w:t xml:space="preserve">  name: "{{.Values.APICAST_NAME}}"</w:t>
+        <w:t xml:space="preserve">  name: "{</w:t>
+      </w:r>
+      <w:proofErr w:type="gramStart"/>
+      <w:r>
+        <w:rPr>
+          <w:i/>
+          <w:iCs/>
+          <w:sz w:val="18"/>
+          <w:szCs w:val="18"/>
+        </w:rPr>
+        <w:t>{.</w:t>
+      </w:r>
+      <w:proofErr w:type="spellStart"/>
+      <w:r>
+        <w:rPr>
+          <w:i/>
+          <w:iCs/>
+          <w:sz w:val="18"/>
+          <w:szCs w:val="18"/>
+        </w:rPr>
+        <w:t>Values.APICAST</w:t>
+      </w:r>
+      <w:proofErr w:type="gramEnd"/>
+      <w:r>
+        <w:rPr>
+          <w:i/>
+          <w:iCs/>
+          <w:sz w:val="18"/>
+          <w:szCs w:val="18"/>
+        </w:rPr>
+        <w:t>_NAME</w:t>
+      </w:r>
+      <w:proofErr w:type="spellEnd"/>
+      <w:r>
+        <w:rPr>
+          <w:i/>
+          <w:iCs/>
+          <w:sz w:val="18"/>
+          <w:szCs w:val="18"/>
+        </w:rPr>
+        <w:t>}}"</w:t>
       </w:r>
     </w:p>
     <w:p>
@@ -6373,7 +7544,27 @@
           <w:sz w:val="18"/>
           <w:szCs w:val="18"/>
         </w:rPr>
-        <w:t xml:space="preserve">    targetPort: 8080</w:t>
+        <w:t xml:space="preserve">    </w:t>
+      </w:r>
+      <w:proofErr w:type="spellStart"/>
+      <w:r>
+        <w:rPr>
+          <w:i/>
+          <w:iCs/>
+          <w:sz w:val="18"/>
+          <w:szCs w:val="18"/>
+        </w:rPr>
+        <w:t>targetPort</w:t>
+      </w:r>
+      <w:proofErr w:type="spellEnd"/>
+      <w:r>
+        <w:rPr>
+          <w:i/>
+          <w:iCs/>
+          <w:sz w:val="18"/>
+          <w:szCs w:val="18"/>
+        </w:rPr>
+        <w:t>: 8080</w:t>
       </w:r>
     </w:p>
     <w:p>
@@ -6485,7 +7676,27 @@
           <w:sz w:val="18"/>
           <w:szCs w:val="18"/>
         </w:rPr>
-        <w:t xml:space="preserve">    targetPort: 8090</w:t>
+        <w:t xml:space="preserve">    </w:t>
+      </w:r>
+      <w:proofErr w:type="spellStart"/>
+      <w:r>
+        <w:rPr>
+          <w:i/>
+          <w:iCs/>
+          <w:sz w:val="18"/>
+          <w:szCs w:val="18"/>
+        </w:rPr>
+        <w:t>targetPort</w:t>
+      </w:r>
+      <w:proofErr w:type="spellEnd"/>
+      <w:r>
+        <w:rPr>
+          <w:i/>
+          <w:iCs/>
+          <w:sz w:val="18"/>
+          <w:szCs w:val="18"/>
+        </w:rPr>
+        <w:t>: 8090</w:t>
       </w:r>
     </w:p>
     <w:p>
@@ -6541,7 +7752,67 @@
           <w:sz w:val="18"/>
           <w:szCs w:val="18"/>
         </w:rPr>
-        <w:t xml:space="preserve">    deploymentconfig: "{{.Values.APICAST_NAME}}"</w:t>
+        <w:t xml:space="preserve">    </w:t>
+      </w:r>
+      <w:proofErr w:type="spellStart"/>
+      <w:r>
+        <w:rPr>
+          <w:i/>
+          <w:iCs/>
+          <w:sz w:val="18"/>
+          <w:szCs w:val="18"/>
+        </w:rPr>
+        <w:t>deploymentconfig</w:t>
+      </w:r>
+      <w:proofErr w:type="spellEnd"/>
+      <w:r>
+        <w:rPr>
+          <w:i/>
+          <w:iCs/>
+          <w:sz w:val="18"/>
+          <w:szCs w:val="18"/>
+        </w:rPr>
+        <w:t>: "{</w:t>
+      </w:r>
+      <w:proofErr w:type="gramStart"/>
+      <w:r>
+        <w:rPr>
+          <w:i/>
+          <w:iCs/>
+          <w:sz w:val="18"/>
+          <w:szCs w:val="18"/>
+        </w:rPr>
+        <w:t>{.</w:t>
+      </w:r>
+      <w:proofErr w:type="spellStart"/>
+      <w:r>
+        <w:rPr>
+          <w:i/>
+          <w:iCs/>
+          <w:sz w:val="18"/>
+          <w:szCs w:val="18"/>
+        </w:rPr>
+        <w:t>Values.APICAST</w:t>
+      </w:r>
+      <w:proofErr w:type="gramEnd"/>
+      <w:r>
+        <w:rPr>
+          <w:i/>
+          <w:iCs/>
+          <w:sz w:val="18"/>
+          <w:szCs w:val="18"/>
+        </w:rPr>
+        <w:t>_NAME</w:t>
+      </w:r>
+      <w:proofErr w:type="spellEnd"/>
+      <w:r>
+        <w:rPr>
+          <w:i/>
+          <w:iCs/>
+          <w:sz w:val="18"/>
+          <w:szCs w:val="18"/>
+        </w:rPr>
+        <w:t>}}"</w:t>
       </w:r>
     </w:p>
     <w:p/>
@@ -6554,7 +7825,15 @@
         </w:numPr>
       </w:pPr>
       <w:r>
-        <w:t>Now you are ready to create the files. First run a dry-run to see you didn’t miss anything:</w:t>
+        <w:t xml:space="preserve">Now you are ready to create the files. First run a </w:t>
+      </w:r>
+      <w:proofErr w:type="gramStart"/>
+      <w:r>
+        <w:t>dry-run</w:t>
+      </w:r>
+      <w:proofErr w:type="gramEnd"/>
+      <w:r>
+        <w:t xml:space="preserve"> to see you didn’t miss anything:</w:t>
       </w:r>
     </w:p>
     <w:p>
@@ -6626,7 +7905,15 @@
         </w:numPr>
       </w:pPr>
       <w:r>
-        <w:t xml:space="preserve">If you didn’t miss anything, the APICast DC should be up and running, with two pods. </w:t>
+        <w:t xml:space="preserve">If you didn’t miss anything, the </w:t>
+      </w:r>
+      <w:proofErr w:type="spellStart"/>
+      <w:r>
+        <w:t>APICast</w:t>
+      </w:r>
+      <w:proofErr w:type="spellEnd"/>
+      <w:r>
+        <w:t xml:space="preserve"> DC should be up and running, with two pods. </w:t>
       </w:r>
     </w:p>
     <w:p>
@@ -6640,7 +7927,7 @@
           <w:u w:val="single"/>
         </w:rPr>
       </w:pPr>
-      <w:bookmarkStart w:id="13" w:name="_Toc36374065"/>
+      <w:bookmarkStart w:id="13" w:name="_Toc36374085"/>
       <w:r>
         <w:rPr>
           <w:rFonts w:cstheme="majorHAnsi"/>
@@ -6676,7 +7963,7 @@
           <w:u w:val="single"/>
         </w:rPr>
       </w:pPr>
-      <w:bookmarkStart w:id="14" w:name="_Toc36374066"/>
+      <w:bookmarkStart w:id="14" w:name="_Toc36374086"/>
       <w:r>
         <w:rPr>
           <w:color w:val="auto"/>
@@ -6696,7 +7983,15 @@
         <w:spacing w:after="0"/>
       </w:pPr>
       <w:r>
-        <w:t>A simple setup of an api can be performed by the wizard here:</w:t>
+        <w:t xml:space="preserve">A simple setup of an </w:t>
+      </w:r>
+      <w:proofErr w:type="spellStart"/>
+      <w:r>
+        <w:t>api</w:t>
+      </w:r>
+      <w:proofErr w:type="spellEnd"/>
+      <w:r>
+        <w:t xml:space="preserve"> can be performed by the wizard here:</w:t>
       </w:r>
     </w:p>
     <w:p>
@@ -6792,8 +8087,36 @@
           <w:color w:val="auto"/>
           <w:u w:val="none"/>
         </w:rPr>
-        <w:t>you define the application plans, and configure APIcast</w:t>
-      </w:r>
+        <w:t xml:space="preserve">you define the application </w:t>
+      </w:r>
+      <w:proofErr w:type="gramStart"/>
+      <w:r>
+        <w:rPr>
+          <w:rStyle w:val="Hyperlink"/>
+          <w:color w:val="auto"/>
+          <w:u w:val="none"/>
+        </w:rPr>
+        <w:t>plans, and</w:t>
+      </w:r>
+      <w:proofErr w:type="gramEnd"/>
+      <w:r>
+        <w:rPr>
+          <w:rStyle w:val="Hyperlink"/>
+          <w:color w:val="auto"/>
+          <w:u w:val="none"/>
+        </w:rPr>
+        <w:t xml:space="preserve"> configure </w:t>
+      </w:r>
+      <w:proofErr w:type="spellStart"/>
+      <w:r>
+        <w:rPr>
+          <w:rStyle w:val="Hyperlink"/>
+          <w:color w:val="auto"/>
+          <w:u w:val="none"/>
+        </w:rPr>
+        <w:t>APIcast</w:t>
+      </w:r>
+      <w:proofErr w:type="spellEnd"/>
       <w:r>
         <w:rPr>
           <w:rStyle w:val="Hyperlink"/>
@@ -7137,7 +8460,15 @@
         <w:t>e</w:t>
       </w:r>
       <w:r>
-        <w:t xml:space="preserve">n the path for the backend, and in the end I can add parameters. The API-GW will pass the query to the private base URL, with the additional parameters. </w:t>
+        <w:t xml:space="preserve">n the path for the backend, and in the </w:t>
+      </w:r>
+      <w:proofErr w:type="gramStart"/>
+      <w:r>
+        <w:t>end</w:t>
+      </w:r>
+      <w:proofErr w:type="gramEnd"/>
+      <w:r>
+        <w:t xml:space="preserve"> I can add parameters. The API-GW will pass the query to the private base URL, with the additional parameters. </w:t>
       </w:r>
     </w:p>
     <w:p>
@@ -7163,20 +8494,44 @@
           <w:u w:val="single"/>
         </w:rPr>
       </w:pPr>
-      <w:bookmarkStart w:id="15" w:name="_Toc36374067"/>
+      <w:bookmarkStart w:id="15" w:name="_Toc36374087"/>
       <w:r>
         <w:rPr>
           <w:color w:val="auto"/>
           <w:u w:val="single"/>
         </w:rPr>
-        <w:t>Adding you app</w:t>
+        <w:t xml:space="preserve">Adding </w:t>
+      </w:r>
+      <w:proofErr w:type="gramStart"/>
+      <w:r>
+        <w:rPr>
+          <w:color w:val="auto"/>
+          <w:u w:val="single"/>
+        </w:rPr>
+        <w:t>you</w:t>
+      </w:r>
+      <w:proofErr w:type="gramEnd"/>
+      <w:r>
+        <w:rPr>
+          <w:color w:val="auto"/>
+          <w:u w:val="single"/>
+        </w:rPr>
+        <w:t xml:space="preserve"> app</w:t>
       </w:r>
       <w:bookmarkEnd w:id="15"/>
     </w:p>
     <w:p/>
     <w:p>
       <w:r>
-        <w:t>The following steps outline how to add your own app, after you already have an APICast (GW) deployed in your OpenShift.</w:t>
+        <w:t xml:space="preserve">The following steps outline how to add your own app, after you already have an </w:t>
+      </w:r>
+      <w:proofErr w:type="spellStart"/>
+      <w:r>
+        <w:t>APICast</w:t>
+      </w:r>
+      <w:proofErr w:type="spellEnd"/>
+      <w:r>
+        <w:t xml:space="preserve"> (GW) deployed in your OpenShift.</w:t>
       </w:r>
     </w:p>
     <w:p>
@@ -7221,6 +8576,7 @@
           <w:bdr w:val="none" w:sz="0" w:space="0" w:color="auto" w:frame="1"/>
         </w:rPr>
       </w:pPr>
+      <w:proofErr w:type="spellStart"/>
       <w:r>
         <w:rPr>
           <w:rFonts w:ascii="Consolas" w:eastAsia="Times New Roman" w:hAnsi="Consolas" w:cs="Courier New"/>
@@ -7231,7 +8587,20 @@
           <w:szCs w:val="20"/>
           <w:bdr w:val="none" w:sz="0" w:space="0" w:color="auto" w:frame="1"/>
         </w:rPr>
-        <w:t>oc new-project demo</w:t>
+        <w:t>oc</w:t>
+      </w:r>
+      <w:proofErr w:type="spellEnd"/>
+      <w:r>
+        <w:rPr>
+          <w:rFonts w:ascii="Consolas" w:eastAsia="Times New Roman" w:hAnsi="Consolas" w:cs="Courier New"/>
+          <w:i/>
+          <w:iCs/>
+          <w:color w:val="24292E"/>
+          <w:sz w:val="20"/>
+          <w:szCs w:val="20"/>
+          <w:bdr w:val="none" w:sz="0" w:space="0" w:color="auto" w:frame="1"/>
+        </w:rPr>
+        <w:t xml:space="preserve"> new-project demo</w:t>
       </w:r>
     </w:p>
     <w:p>
@@ -7245,6 +8614,7 @@
         </w:pBdr>
         <w:spacing w:after="0"/>
       </w:pPr>
+      <w:proofErr w:type="spellStart"/>
       <w:r>
         <w:rPr>
           <w:rStyle w:val="HTMLCode"/>
@@ -7254,7 +8624,19 @@
           <w:color w:val="24292E"/>
           <w:bdr w:val="none" w:sz="0" w:space="0" w:color="auto" w:frame="1"/>
         </w:rPr>
-        <w:t>oc new-app --name=demo https://github.com/wicksy/openshift-demo-app</w:t>
+        <w:t>oc</w:t>
+      </w:r>
+      <w:proofErr w:type="spellEnd"/>
+      <w:r>
+        <w:rPr>
+          <w:rStyle w:val="HTMLCode"/>
+          <w:rFonts w:ascii="Consolas" w:eastAsiaTheme="minorHAnsi" w:hAnsi="Consolas"/>
+          <w:i/>
+          <w:iCs/>
+          <w:color w:val="24292E"/>
+          <w:bdr w:val="none" w:sz="0" w:space="0" w:color="auto" w:frame="1"/>
+        </w:rPr>
+        <w:t xml:space="preserve"> new-app --name=demo https://github.com/wicksy/openshift-demo-app</w:t>
       </w:r>
     </w:p>
     <w:p>
@@ -7310,12 +8692,21 @@
           <w:iCs/>
         </w:rPr>
       </w:pPr>
-      <w:r>
-        <w:rPr>
-          <w:i/>
-          <w:iCs/>
-        </w:rPr>
-        <w:t>oc get svc</w:t>
+      <w:proofErr w:type="spellStart"/>
+      <w:r>
+        <w:rPr>
+          <w:i/>
+          <w:iCs/>
+        </w:rPr>
+        <w:t>oc</w:t>
+      </w:r>
+      <w:proofErr w:type="spellEnd"/>
+      <w:r>
+        <w:rPr>
+          <w:i/>
+          <w:iCs/>
+        </w:rPr>
+        <w:t xml:space="preserve"> get svc</w:t>
       </w:r>
     </w:p>
     <w:p>
@@ -7368,12 +8759,21 @@
         </w:pBdr>
         <w:spacing w:after="0"/>
       </w:pPr>
-      <w:r>
-        <w:rPr>
-          <w:i/>
-          <w:iCs/>
-        </w:rPr>
-        <w:t>oc label namespace 3scale-app project=3scale-app</w:t>
+      <w:proofErr w:type="spellStart"/>
+      <w:r>
+        <w:rPr>
+          <w:i/>
+          <w:iCs/>
+        </w:rPr>
+        <w:t>oc</w:t>
+      </w:r>
+      <w:proofErr w:type="spellEnd"/>
+      <w:r>
+        <w:rPr>
+          <w:i/>
+          <w:iCs/>
+        </w:rPr>
+        <w:t xml:space="preserve"> label namespace 3scale-app project=3scale-app</w:t>
       </w:r>
     </w:p>
     <w:p>
@@ -7424,8 +8824,17 @@
           <w:i/>
           <w:iCs/>
         </w:rPr>
-        <w:t>kind: NetworkPolicy</w:t>
-      </w:r>
+        <w:t xml:space="preserve">kind: </w:t>
+      </w:r>
+      <w:proofErr w:type="spellStart"/>
+      <w:r>
+        <w:rPr>
+          <w:i/>
+          <w:iCs/>
+        </w:rPr>
+        <w:t>NetworkPolicy</w:t>
+      </w:r>
+      <w:proofErr w:type="spellEnd"/>
     </w:p>
     <w:p>
       <w:pPr>
@@ -7442,12 +8851,21 @@
           <w:iCs/>
         </w:rPr>
       </w:pPr>
-      <w:r>
-        <w:rPr>
-          <w:i/>
-          <w:iCs/>
-        </w:rPr>
-        <w:t>apiVersion: networking.k8s.io/v1</w:t>
+      <w:proofErr w:type="spellStart"/>
+      <w:r>
+        <w:rPr>
+          <w:i/>
+          <w:iCs/>
+        </w:rPr>
+        <w:t>apiVersion</w:t>
+      </w:r>
+      <w:proofErr w:type="spellEnd"/>
+      <w:r>
+        <w:rPr>
+          <w:i/>
+          <w:iCs/>
+        </w:rPr>
+        <w:t>: networking.k8s.io/v1</w:t>
       </w:r>
     </w:p>
     <w:p>
@@ -7493,8 +8911,17 @@
           <w:i/>
           <w:iCs/>
         </w:rPr>
-        <w:t xml:space="preserve">  name: allow-from-apicast</w:t>
-      </w:r>
+        <w:t xml:space="preserve">  name: allow-from-</w:t>
+      </w:r>
+      <w:proofErr w:type="spellStart"/>
+      <w:r>
+        <w:rPr>
+          <w:i/>
+          <w:iCs/>
+        </w:rPr>
+        <w:t>apicast</w:t>
+      </w:r>
+      <w:proofErr w:type="spellEnd"/>
     </w:p>
     <w:p>
       <w:pPr>
@@ -7539,7 +8966,23 @@
           <w:i/>
           <w:iCs/>
         </w:rPr>
-        <w:t xml:space="preserve">  podSelector: {}</w:t>
+        <w:t xml:space="preserve">  </w:t>
+      </w:r>
+      <w:proofErr w:type="spellStart"/>
+      <w:r>
+        <w:rPr>
+          <w:i/>
+          <w:iCs/>
+        </w:rPr>
+        <w:t>podSelector</w:t>
+      </w:r>
+      <w:proofErr w:type="spellEnd"/>
+      <w:r>
+        <w:rPr>
+          <w:i/>
+          <w:iCs/>
+        </w:rPr>
+        <w:t>: {}</w:t>
       </w:r>
     </w:p>
     <w:p>
@@ -7608,7 +9051,23 @@
           <w:i/>
           <w:iCs/>
         </w:rPr>
-        <w:t xml:space="preserve">      - namespaceSelector:</w:t>
+        <w:t xml:space="preserve">      - </w:t>
+      </w:r>
+      <w:proofErr w:type="spellStart"/>
+      <w:r>
+        <w:rPr>
+          <w:i/>
+          <w:iCs/>
+        </w:rPr>
+        <w:t>namespaceSelector</w:t>
+      </w:r>
+      <w:proofErr w:type="spellEnd"/>
+      <w:r>
+        <w:rPr>
+          <w:i/>
+          <w:iCs/>
+        </w:rPr>
+        <w:t>:</w:t>
       </w:r>
     </w:p>
     <w:p>
@@ -7631,7 +9090,23 @@
           <w:i/>
           <w:iCs/>
         </w:rPr>
-        <w:t xml:space="preserve">          matchLabels:</w:t>
+        <w:t xml:space="preserve">          </w:t>
+      </w:r>
+      <w:proofErr w:type="spellStart"/>
+      <w:r>
+        <w:rPr>
+          <w:i/>
+          <w:iCs/>
+        </w:rPr>
+        <w:t>matchLabels</w:t>
+      </w:r>
+      <w:proofErr w:type="spellEnd"/>
+      <w:r>
+        <w:rPr>
+          <w:i/>
+          <w:iCs/>
+        </w:rPr>
+        <w:t>:</w:t>
       </w:r>
     </w:p>
     <w:p>
@@ -7688,7 +9163,23 @@
           <w:i/>
           <w:iCs/>
         </w:rPr>
-        <w:t xml:space="preserve">        podSelector:</w:t>
+        <w:t xml:space="preserve">        </w:t>
+      </w:r>
+      <w:proofErr w:type="spellStart"/>
+      <w:r>
+        <w:rPr>
+          <w:i/>
+          <w:iCs/>
+        </w:rPr>
+        <w:t>podSelector</w:t>
+      </w:r>
+      <w:proofErr w:type="spellEnd"/>
+      <w:r>
+        <w:rPr>
+          <w:i/>
+          <w:iCs/>
+        </w:rPr>
+        <w:t>:</w:t>
       </w:r>
     </w:p>
     <w:p>
@@ -7711,7 +9202,23 @@
           <w:i/>
           <w:iCs/>
         </w:rPr>
-        <w:t xml:space="preserve">          matchLabels:</w:t>
+        <w:t xml:space="preserve">          </w:t>
+      </w:r>
+      <w:proofErr w:type="spellStart"/>
+      <w:r>
+        <w:rPr>
+          <w:i/>
+          <w:iCs/>
+        </w:rPr>
+        <w:t>matchLabels</w:t>
+      </w:r>
+      <w:proofErr w:type="spellEnd"/>
+      <w:r>
+        <w:rPr>
+          <w:i/>
+          <w:iCs/>
+        </w:rPr>
+        <w:t>:</w:t>
       </w:r>
     </w:p>
     <w:p>
@@ -7738,6 +9245,7 @@
         </w:rPr>
         <w:t xml:space="preserve">            </w:t>
       </w:r>
+      <w:proofErr w:type="spellStart"/>
       <w:r>
         <w:rPr>
           <w:b/>
@@ -7745,8 +9253,29 @@
           <w:i/>
           <w:iCs/>
         </w:rPr>
-        <w:t>deploymentconfig: apicast</w:t>
-      </w:r>
+        <w:t>deploymentconfig</w:t>
+      </w:r>
+      <w:proofErr w:type="spellEnd"/>
+      <w:r>
+        <w:rPr>
+          <w:b/>
+          <w:bCs/>
+          <w:i/>
+          <w:iCs/>
+        </w:rPr>
+        <w:t xml:space="preserve">: </w:t>
+      </w:r>
+      <w:proofErr w:type="spellStart"/>
+      <w:r>
+        <w:rPr>
+          <w:b/>
+          <w:bCs/>
+          <w:i/>
+          <w:iCs/>
+        </w:rPr>
+        <w:t>apicast</w:t>
+      </w:r>
+      <w:proofErr w:type="spellEnd"/>
     </w:p>
     <w:p>
       <w:pPr>
@@ -7796,12 +9325,21 @@
           <w:iCs/>
         </w:rPr>
       </w:pPr>
-      <w:r>
-        <w:rPr>
-          <w:i/>
-          <w:iCs/>
-        </w:rPr>
-        <w:t>oc apply -f FILENAME</w:t>
+      <w:proofErr w:type="spellStart"/>
+      <w:r>
+        <w:rPr>
+          <w:i/>
+          <w:iCs/>
+        </w:rPr>
+        <w:t>oc</w:t>
+      </w:r>
+      <w:proofErr w:type="spellEnd"/>
+      <w:r>
+        <w:rPr>
+          <w:i/>
+          <w:iCs/>
+        </w:rPr>
+        <w:t xml:space="preserve"> apply -f FILENAME</w:t>
       </w:r>
     </w:p>
     <w:p>
@@ -7860,8 +9398,17 @@
           <w:i/>
           <w:iCs/>
         </w:rPr>
-        <w:t>kind: NetworkPolicy</w:t>
-      </w:r>
+        <w:t xml:space="preserve">kind: </w:t>
+      </w:r>
+      <w:proofErr w:type="spellStart"/>
+      <w:r>
+        <w:rPr>
+          <w:i/>
+          <w:iCs/>
+        </w:rPr>
+        <w:t>NetworkPolicy</w:t>
+      </w:r>
+      <w:proofErr w:type="spellEnd"/>
     </w:p>
     <w:p>
       <w:pPr>
@@ -7878,12 +9425,21 @@
           <w:iCs/>
         </w:rPr>
       </w:pPr>
-      <w:r>
-        <w:rPr>
-          <w:i/>
-          <w:iCs/>
-        </w:rPr>
-        <w:t>apiVersion: networking.k8s.io/v1</w:t>
+      <w:proofErr w:type="spellStart"/>
+      <w:r>
+        <w:rPr>
+          <w:i/>
+          <w:iCs/>
+        </w:rPr>
+        <w:t>apiVersion</w:t>
+      </w:r>
+      <w:proofErr w:type="spellEnd"/>
+      <w:r>
+        <w:rPr>
+          <w:i/>
+          <w:iCs/>
+        </w:rPr>
+        <w:t>: networking.k8s.io/v1</w:t>
       </w:r>
     </w:p>
     <w:p>
@@ -7975,7 +9531,23 @@
           <w:i/>
           <w:iCs/>
         </w:rPr>
-        <w:t xml:space="preserve">  podSelector:</w:t>
+        <w:t xml:space="preserve">  </w:t>
+      </w:r>
+      <w:proofErr w:type="spellStart"/>
+      <w:r>
+        <w:rPr>
+          <w:i/>
+          <w:iCs/>
+        </w:rPr>
+        <w:t>podSelector</w:t>
+      </w:r>
+      <w:proofErr w:type="spellEnd"/>
+      <w:r>
+        <w:rPr>
+          <w:i/>
+          <w:iCs/>
+        </w:rPr>
+        <w:t>:</w:t>
       </w:r>
     </w:p>
     <w:p>
@@ -8045,7 +9617,23 @@
           <w:i/>
           <w:iCs/>
         </w:rPr>
-        <w:t xml:space="preserve">    - podSelector: {}</w:t>
+        <w:t xml:space="preserve">    - </w:t>
+      </w:r>
+      <w:proofErr w:type="spellStart"/>
+      <w:r>
+        <w:rPr>
+          <w:i/>
+          <w:iCs/>
+        </w:rPr>
+        <w:t>podSelector</w:t>
+      </w:r>
+      <w:proofErr w:type="spellEnd"/>
+      <w:r>
+        <w:rPr>
+          <w:i/>
+          <w:iCs/>
+        </w:rPr>
+        <w:t>: {}</w:t>
       </w:r>
     </w:p>
     <w:p>
@@ -8134,7 +9722,15 @@
         <w:spacing w:after="0"/>
       </w:pPr>
       <w:r>
-        <w:t xml:space="preserve">In the Audience, click the Group you want to create an application for. Click on “Applications”, and  create a new one. Make sure to subscribe to the application plan in the product you created earlier. </w:t>
+        <w:t xml:space="preserve">In the Audience, click the Group you want to create an application for. Click on “Applications”, </w:t>
+      </w:r>
+      <w:proofErr w:type="gramStart"/>
+      <w:r>
+        <w:t>and  create</w:t>
+      </w:r>
+      <w:proofErr w:type="gramEnd"/>
+      <w:r>
+        <w:t xml:space="preserve"> a new one. Make sure to subscribe to the application plan in the product you created earlier. </w:t>
       </w:r>
     </w:p>
     <w:p>
@@ -8147,16 +9743,40 @@
         <w:spacing w:after="0"/>
       </w:pPr>
       <w:r>
-        <w:t>Go to integration-&gt;settings, and change the deployment option to “APICast self-managed”.</w:t>
-      </w:r>
-    </w:p>
-    <w:p>
-      <w:pPr>
-        <w:pStyle w:val="ListParagraph"/>
-        <w:spacing w:after="0"/>
-      </w:pPr>
-      <w:r>
-        <w:t xml:space="preserve">Enter the url of your API GW. </w:t>
+        <w:t>Go to integration-&gt;</w:t>
+      </w:r>
+      <w:proofErr w:type="gramStart"/>
+      <w:r>
+        <w:t>settings, and</w:t>
+      </w:r>
+      <w:proofErr w:type="gramEnd"/>
+      <w:r>
+        <w:t xml:space="preserve"> change the deployment option to “</w:t>
+      </w:r>
+      <w:proofErr w:type="spellStart"/>
+      <w:r>
+        <w:t>APICast</w:t>
+      </w:r>
+      <w:proofErr w:type="spellEnd"/>
+      <w:r>
+        <w:t xml:space="preserve"> self-managed”.</w:t>
+      </w:r>
+    </w:p>
+    <w:p>
+      <w:pPr>
+        <w:pStyle w:val="ListParagraph"/>
+        <w:spacing w:after="0"/>
+      </w:pPr>
+      <w:r>
+        <w:t xml:space="preserve">Enter the </w:t>
+      </w:r>
+      <w:proofErr w:type="spellStart"/>
+      <w:r>
+        <w:t>url</w:t>
+      </w:r>
+      <w:proofErr w:type="spellEnd"/>
+      <w:r>
+        <w:t xml:space="preserve"> of your API GW. </w:t>
       </w:r>
     </w:p>
     <w:p>
@@ -8216,7 +9836,47 @@
         <w:ind w:left="720"/>
       </w:pPr>
       <w:r>
-        <w:t xml:space="preserve">To successfully enable the path routing, you need to match a mapping rule for each backend you have, or follow a convention (for example - /ztube/* for ztube product, /startrack/* for startrack product). </w:t>
+        <w:t xml:space="preserve">To successfully enable the path routing, you need to match a mapping rule for each backend you </w:t>
+      </w:r>
+      <w:proofErr w:type="gramStart"/>
+      <w:r>
+        <w:t>have, or</w:t>
+      </w:r>
+      <w:proofErr w:type="gramEnd"/>
+      <w:r>
+        <w:t xml:space="preserve"> follow a convention (for example - /</w:t>
+      </w:r>
+      <w:proofErr w:type="spellStart"/>
+      <w:r>
+        <w:t>ztube</w:t>
+      </w:r>
+      <w:proofErr w:type="spellEnd"/>
+      <w:r>
+        <w:t xml:space="preserve">/* for </w:t>
+      </w:r>
+      <w:proofErr w:type="spellStart"/>
+      <w:r>
+        <w:t>ztube</w:t>
+      </w:r>
+      <w:proofErr w:type="spellEnd"/>
+      <w:r>
+        <w:t xml:space="preserve"> product, /</w:t>
+      </w:r>
+      <w:proofErr w:type="spellStart"/>
+      <w:r>
+        <w:t>startrack</w:t>
+      </w:r>
+      <w:proofErr w:type="spellEnd"/>
+      <w:r>
+        <w:t xml:space="preserve">/* for </w:t>
+      </w:r>
+      <w:proofErr w:type="spellStart"/>
+      <w:r>
+        <w:t>startrack</w:t>
+      </w:r>
+      <w:proofErr w:type="spellEnd"/>
+      <w:r>
+        <w:t xml:space="preserve"> product). </w:t>
       </w:r>
       <w:r>
         <w:rPr>
@@ -8253,7 +9913,15 @@
         <w:spacing w:after="0"/>
       </w:pPr>
       <w:r>
-        <w:t xml:space="preserve">Now go to integration-&gt;configuration, and promote your configuration. </w:t>
+        <w:t>Now go to integration-&gt;</w:t>
+      </w:r>
+      <w:proofErr w:type="gramStart"/>
+      <w:r>
+        <w:t>configuration, and</w:t>
+      </w:r>
+      <w:proofErr w:type="gramEnd"/>
+      <w:r>
+        <w:t xml:space="preserve"> promote your configuration. </w:t>
       </w:r>
     </w:p>
     <w:p>
@@ -8300,7 +9968,7 @@
         </w:rPr>
       </w:pPr>
       <w:bookmarkStart w:id="16" w:name="_Useful_Parameters:"/>
-      <w:bookmarkStart w:id="17" w:name="_Toc36374068"/>
+      <w:bookmarkStart w:id="17" w:name="_Toc36374088"/>
       <w:bookmarkEnd w:id="16"/>
       <w:r>
         <w:rPr>
@@ -8311,37 +9979,40 @@
         </w:rPr>
         <w:t>Useful Parameters</w:t>
       </w:r>
+      <w:bookmarkEnd w:id="17"/>
+    </w:p>
+    <w:p/>
+    <w:p>
+      <w:r>
+        <w:t>APICAST_CONFIGURATION_CACHE</w:t>
+      </w:r>
+    </w:p>
+    <w:p>
+      <w:pPr>
+        <w:spacing w:after="0"/>
+      </w:pPr>
+      <w:r>
+        <w:t>Specifies the interval (in seconds) that the configuration will be stored for. The value should be set to 0 (not compatible with boot value of APICAST_CONFIGURATION_LOADER) or more than 60. For example, if APICAST_CONFIGURATION_CACHE is set to 120, the gateway will reload the configuration from the API manager every 2 minutes (120 seconds). A value &lt; 0 disables reloading.</w:t>
+      </w:r>
+    </w:p>
+    <w:p>
+      <w:pPr>
+        <w:spacing w:after="0"/>
+      </w:pPr>
+    </w:p>
+    <w:p>
+      <w:pPr>
+        <w:rPr>
+          <w:rtl/>
+        </w:rPr>
+      </w:pPr>
+      <w:r>
+        <w:t>APICAST_P</w:t>
+      </w:r>
       <w:bookmarkStart w:id="18" w:name="_GoBack"/>
-      <w:bookmarkEnd w:id="17"/>
       <w:bookmarkEnd w:id="18"/>
-    </w:p>
-    <w:p/>
-    <w:p>
-      <w:r>
-        <w:t>APICAST_CONFIGURATION_CACHE</w:t>
-      </w:r>
-    </w:p>
-    <w:p>
-      <w:pPr>
-        <w:spacing w:after="0"/>
-      </w:pPr>
-      <w:r>
-        <w:t>Specifies the interval (in seconds) that the configuration will be stored for. The value should be set to 0 (not compatible with boot value of APICAST_CONFIGURATION_LOADER) or more than 60. For example, if APICAST_CONFIGURATION_CACHE is set to 120, the gateway will reload the configuration from the API manager every 2 minutes (120 seconds). A value &lt; 0 disables reloading.</w:t>
-      </w:r>
-    </w:p>
-    <w:p>
-      <w:pPr>
-        <w:spacing w:after="0"/>
-      </w:pPr>
-    </w:p>
-    <w:p>
-      <w:pPr>
-        <w:rPr>
-          <w:rtl/>
-        </w:rPr>
-      </w:pPr>
-      <w:r>
-        <w:t>APICAST_PATH_ROUTING</w:t>
+      <w:r>
+        <w:t>ATH_ROUTING</w:t>
       </w:r>
     </w:p>
     <w:p>
@@ -8382,7 +10053,7 @@
           <w:u w:val="single"/>
         </w:rPr>
       </w:pPr>
-      <w:bookmarkStart w:id="19" w:name="_Toc36374069"/>
+      <w:bookmarkStart w:id="19" w:name="_Toc36374089"/>
       <w:r>
         <w:rPr>
           <w:color w:val="auto"/>
@@ -8401,7 +10072,7 @@
           <w:u w:val="single"/>
         </w:rPr>
       </w:pPr>
-      <w:bookmarkStart w:id="20" w:name="_Toc36374070"/>
+      <w:bookmarkStart w:id="20" w:name="_Toc36374090"/>
       <w:r>
         <w:rPr>
           <w:color w:val="auto"/>
@@ -8427,7 +10098,15 @@
         </w:numPr>
       </w:pPr>
       <w:r>
-        <w:t>Create a self-managed APICast and expose an API from a private project using Network Policy.</w:t>
+        <w:t xml:space="preserve">Create a self-managed </w:t>
+      </w:r>
+      <w:proofErr w:type="spellStart"/>
+      <w:r>
+        <w:t>APICast</w:t>
+      </w:r>
+      <w:proofErr w:type="spellEnd"/>
+      <w:r>
+        <w:t xml:space="preserve"> and expose an API from a private project using Network Policy.</w:t>
       </w:r>
     </w:p>
     <w:p>
@@ -8451,7 +10130,7 @@
           <w:u w:val="single"/>
         </w:rPr>
       </w:pPr>
-      <w:bookmarkStart w:id="21" w:name="_Toc36374071"/>
+      <w:bookmarkStart w:id="21" w:name="_Toc36374091"/>
       <w:r>
         <w:rPr>
           <w:color w:val="auto"/>
@@ -8493,7 +10172,55 @@
           <w:i/>
           <w:iCs/>
         </w:rPr>
-        <w:t>3scale API Management Hosted with APIcast API Gateway self-managed is being tested and supported with the latest two versions of APIcast API Gateway made available as part of the latest 3scale releases. Bug fixes and Security fixes will be provided on the latest release of APIcast, and only security fixes will be provided on the previous release.</w:t>
+        <w:t xml:space="preserve">3scale API Management Hosted with </w:t>
+      </w:r>
+      <w:proofErr w:type="spellStart"/>
+      <w:r>
+        <w:rPr>
+          <w:i/>
+          <w:iCs/>
+        </w:rPr>
+        <w:t>APIcast</w:t>
+      </w:r>
+      <w:proofErr w:type="spellEnd"/>
+      <w:r>
+        <w:rPr>
+          <w:i/>
+          <w:iCs/>
+        </w:rPr>
+        <w:t xml:space="preserve"> API Gateway self-managed is being tested and supported with the latest two versions of </w:t>
+      </w:r>
+      <w:proofErr w:type="spellStart"/>
+      <w:r>
+        <w:rPr>
+          <w:i/>
+          <w:iCs/>
+        </w:rPr>
+        <w:t>APIcast</w:t>
+      </w:r>
+      <w:proofErr w:type="spellEnd"/>
+      <w:r>
+        <w:rPr>
+          <w:i/>
+          <w:iCs/>
+        </w:rPr>
+        <w:t xml:space="preserve"> API Gateway made available as part of the latest 3scale releases. Bug fixes and Security fixes will be provided on the latest release of </w:t>
+      </w:r>
+      <w:proofErr w:type="spellStart"/>
+      <w:r>
+        <w:rPr>
+          <w:i/>
+          <w:iCs/>
+        </w:rPr>
+        <w:t>APIcast</w:t>
+      </w:r>
+      <w:proofErr w:type="spellEnd"/>
+      <w:r>
+        <w:rPr>
+          <w:i/>
+          <w:iCs/>
+        </w:rPr>
+        <w:t>, and only security fixes will be provided on the previous release.</w:t>
       </w:r>
       <w:r>
         <w:rPr>
@@ -8572,12 +10299,53 @@
           <w:bCs/>
         </w:rPr>
       </w:pPr>
+      <w:proofErr w:type="spellStart"/>
       <w:r>
         <w:rPr>
           <w:b/>
           <w:bCs/>
         </w:rPr>
-        <w:t>Stil in progress, working with Shiri Morshtein From IDFCTS.</w:t>
+        <w:t>Stil</w:t>
+      </w:r>
+      <w:proofErr w:type="spellEnd"/>
+      <w:r>
+        <w:rPr>
+          <w:b/>
+          <w:bCs/>
+        </w:rPr>
+        <w:t xml:space="preserve"> in progress, working with Shiri </w:t>
+      </w:r>
+      <w:proofErr w:type="spellStart"/>
+      <w:r>
+        <w:rPr>
+          <w:b/>
+          <w:bCs/>
+        </w:rPr>
+        <w:t>Morshtein</w:t>
+      </w:r>
+      <w:proofErr w:type="spellEnd"/>
+      <w:r>
+        <w:rPr>
+          <w:b/>
+          <w:bCs/>
+        </w:rPr>
+        <w:t xml:space="preserve"> </w:t>
+      </w:r>
+      <w:proofErr w:type="gramStart"/>
+      <w:r>
+        <w:rPr>
+          <w:b/>
+          <w:bCs/>
+        </w:rPr>
+        <w:t>From</w:t>
+      </w:r>
+      <w:proofErr w:type="gramEnd"/>
+      <w:r>
+        <w:rPr>
+          <w:b/>
+          <w:bCs/>
+        </w:rPr>
+        <w:t xml:space="preserve"> IDFCTS.</w:t>
       </w:r>
     </w:p>
     <w:p/>
@@ -12892,7 +14660,7 @@
 </file>
 
 <file path=customXml/itemProps1.xml><?xml version="1.0" encoding="utf-8"?>
-<ds:datastoreItem xmlns:ds="http://schemas.openxmlformats.org/officeDocument/2006/customXml" ds:itemID="{B47045A4-10AF-4084-A6E3-BECE16AF9F15}">
+<ds:datastoreItem xmlns:ds="http://schemas.openxmlformats.org/officeDocument/2006/customXml" ds:itemID="{EFD9B3A2-B8A6-4549-973F-51218224F583}">
   <ds:schemaRefs>
     <ds:schemaRef ds:uri="http://schemas.openxmlformats.org/officeDocument/2006/bibliography"/>
   </ds:schemaRefs>

</xml_diff>